<commit_message>
Updated Class 05 mateials
</commit_message>
<xml_diff>
--- a/docs/materials/05-A-Docker.docx
+++ b/docs/materials/05-A-Docker.docx
@@ -1274,7 +1274,19 @@
         <w:rPr>
           <w:rFonts w:asciiTheme="minorHAnsi" w:hAnsiTheme="minorHAnsi" w:cstheme="minorHAnsi"/>
         </w:rPr>
-        <w:t xml:space="preserve">b. When the install completes, use the which command to check where the </w:t>
+        <w:t xml:space="preserve">b. When the install completes, use the </w:t>
+      </w:r>
+      <w:r>
+        <w:rPr>
+          <w:rFonts w:ascii="Courier" w:hAnsi="Courier" w:cstheme="minorHAnsi"/>
+        </w:rPr>
+        <w:t>which</w:t>
+      </w:r>
+      <w:r>
+        <w:rPr>
+          <w:rFonts w:asciiTheme="minorHAnsi" w:hAnsiTheme="minorHAnsi" w:cstheme="minorHAnsi"/>
+        </w:rPr>
+        <w:t xml:space="preserve"> command to check where the </w:t>
       </w:r>
       <w:r>
         <w:rPr>
@@ -1618,7 +1630,13 @@
         <w:rPr>
           <w:rFonts w:asciiTheme="minorHAnsi" w:hAnsiTheme="minorHAnsi" w:cstheme="minorHAnsi"/>
         </w:rPr>
-        <w:t>. Note there will be an error message displayed that can be safely ignored.</w:t>
+        <w:t>. Note there will be an error message displayed that can be safely ignored</w:t>
+      </w:r>
+      <w:r>
+        <w:rPr>
+          <w:rFonts w:asciiTheme="minorHAnsi" w:hAnsiTheme="minorHAnsi" w:cstheme="minorHAnsi"/>
+        </w:rPr>
+        <w:t>.</w:t>
       </w:r>
     </w:p>
     <w:p>
@@ -1661,26 +1679,37 @@
         <w:rPr>
           <w:rFonts w:asciiTheme="minorHAnsi" w:hAnsiTheme="minorHAnsi" w:cstheme="minorHAnsi"/>
         </w:rPr>
-        <w:t xml:space="preserve">4. I </w:t>
-      </w:r>
-      <w:r>
-        <w:rPr>
-          <w:rFonts w:asciiTheme="minorHAnsi" w:hAnsiTheme="minorHAnsi" w:cstheme="minorHAnsi"/>
-        </w:rPr>
-        <w:t>deleted</w:t>
-      </w:r>
-      <w:r>
-        <w:rPr>
-          <w:rFonts w:asciiTheme="minorHAnsi" w:hAnsiTheme="minorHAnsi" w:cstheme="minorHAnsi"/>
-        </w:rPr>
-        <w:t xml:space="preserve"> this question but didn’t feel like renumbering everything right now</w:t>
-      </w:r>
-      <w:r>
-        <w:rPr>
-          <w:rFonts w:asciiTheme="minorHAnsi" w:hAnsiTheme="minorHAnsi" w:cstheme="minorHAnsi"/>
-        </w:rPr>
-        <w:t xml:space="preserve"> ;) </w:t>
-      </w:r>
+        <w:t xml:space="preserve">4. </w:t>
+      </w:r>
+      <w:r>
+        <w:rPr>
+          <w:rFonts w:asciiTheme="minorHAnsi" w:hAnsiTheme="minorHAnsi" w:cstheme="minorHAnsi"/>
+        </w:rPr>
+        <w:t>Optional: For extra fun, use the error message from #4 and some web searches to figure out how to fix the error message you received.  Give a short explanation of what you did to fix it.</w:t>
+      </w:r>
+    </w:p>
+    <w:p>
+      <w:pPr>
+        <w:rPr>
+          <w:rFonts w:asciiTheme="minorHAnsi" w:hAnsiTheme="minorHAnsi" w:cstheme="minorHAnsi"/>
+          <w:b/>
+          <w:bCs/>
+          <w:u w:val="single"/>
+        </w:rPr>
+      </w:pPr>
+    </w:p>
+    <w:p>
+      <w:pPr>
+        <w:pBdr>
+          <w:top w:val="thinThickThinSmallGap" w:sz="24" w:space="4" w:color="0070C0"/>
+          <w:left w:val="thinThickThinSmallGap" w:sz="24" w:space="4" w:color="0070C0"/>
+          <w:bottom w:val="thinThickThinSmallGap" w:sz="24" w:space="4" w:color="0070C0"/>
+          <w:right w:val="thinThickThinSmallGap" w:sz="24" w:space="4" w:color="0070C0"/>
+        </w:pBdr>
+        <w:rPr>
+          <w:rFonts w:asciiTheme="minorHAnsi" w:hAnsiTheme="minorHAnsi" w:cstheme="minorHAnsi"/>
+        </w:rPr>
+      </w:pPr>
     </w:p>
     <w:p>
       <w:pPr>
@@ -1800,7 +1829,19 @@
         <w:rPr>
           <w:rFonts w:asciiTheme="minorHAnsi" w:hAnsiTheme="minorHAnsi" w:cstheme="minorHAnsi"/>
         </w:rPr>
-        <w:t xml:space="preserve">You should see the “Apache2 Debian Default Page”.  Take a screenshot of your browser window displaying this page and paste it here.  If you don’t see this page, then revisit questions </w:t>
+        <w:t>You should see the “Apache2 Debian Default Page”</w:t>
+      </w:r>
+      <w:r>
+        <w:rPr>
+          <w:rFonts w:asciiTheme="minorHAnsi" w:hAnsiTheme="minorHAnsi" w:cstheme="minorHAnsi"/>
+        </w:rPr>
+        <w:t xml:space="preserve"> in Firefox</w:t>
+      </w:r>
+      <w:r>
+        <w:rPr>
+          <w:rFonts w:asciiTheme="minorHAnsi" w:hAnsiTheme="minorHAnsi" w:cstheme="minorHAnsi"/>
+        </w:rPr>
+        <w:t xml:space="preserve">.  Take a screenshot of your browser window displaying this page and paste it here.  If you don’t see this page, then revisit questions </w:t>
       </w:r>
       <w:r>
         <w:rPr>
@@ -1911,7 +1952,20 @@
         <w:rPr>
           <w:rFonts w:asciiTheme="minorHAnsi" w:hAnsiTheme="minorHAnsi" w:cstheme="minorHAnsi"/>
         </w:rPr>
-        <w:t xml:space="preserve">When a browser contacts a web server using URL, the sever returns the requested web page.  For example: The URL </w:t>
+        <w:lastRenderedPageBreak/>
+        <w:t>When a browser contacts a web server using</w:t>
+      </w:r>
+      <w:r>
+        <w:rPr>
+          <w:rFonts w:asciiTheme="minorHAnsi" w:hAnsiTheme="minorHAnsi" w:cstheme="minorHAnsi"/>
+        </w:rPr>
+        <w:t xml:space="preserve"> a</w:t>
+      </w:r>
+      <w:r>
+        <w:rPr>
+          <w:rFonts w:asciiTheme="minorHAnsi" w:hAnsiTheme="minorHAnsi" w:cstheme="minorHAnsi"/>
+        </w:rPr>
+        <w:t xml:space="preserve"> URL, the sever returns the requested web page.  For example: The URL </w:t>
       </w:r>
       <w:r>
         <w:rPr>
@@ -1929,7 +1983,31 @@
         <w:rPr>
           <w:rFonts w:asciiTheme="minorHAnsi" w:hAnsiTheme="minorHAnsi" w:cstheme="minorHAnsi"/>
         </w:rPr>
-        <w:t xml:space="preserve">webserver named mysite.org for the page named mypage.html.  If the URL does not specify a page, for example: </w:t>
+        <w:t xml:space="preserve">webserver named </w:t>
+      </w:r>
+      <w:r>
+        <w:rPr>
+          <w:rFonts w:ascii="Courier" w:hAnsi="Courier" w:cstheme="minorHAnsi"/>
+        </w:rPr>
+        <w:t>mysite.org</w:t>
+      </w:r>
+      <w:r>
+        <w:rPr>
+          <w:rFonts w:asciiTheme="minorHAnsi" w:hAnsiTheme="minorHAnsi" w:cstheme="minorHAnsi"/>
+        </w:rPr>
+        <w:t xml:space="preserve"> for the page named </w:t>
+      </w:r>
+      <w:r>
+        <w:rPr>
+          <w:rFonts w:ascii="Courier" w:hAnsi="Courier" w:cstheme="minorHAnsi"/>
+        </w:rPr>
+        <w:t>mypage.html</w:t>
+      </w:r>
+      <w:r>
+        <w:rPr>
+          <w:rFonts w:asciiTheme="minorHAnsi" w:hAnsiTheme="minorHAnsi" w:cstheme="minorHAnsi"/>
+        </w:rPr>
+        <w:t xml:space="preserve">.  If the URL does not specify a page, for example: </w:t>
       </w:r>
       <w:r>
         <w:rPr>
@@ -1967,14 +2045,7 @@
         <w:rPr>
           <w:rFonts w:asciiTheme="minorHAnsi" w:hAnsiTheme="minorHAnsi" w:cstheme="minorHAnsi"/>
         </w:rPr>
-        <w:t xml:space="preserve"> for the site and is typically </w:t>
-      </w:r>
-      <w:r>
-        <w:rPr>
-          <w:rFonts w:asciiTheme="minorHAnsi" w:hAnsiTheme="minorHAnsi" w:cstheme="minorHAnsi"/>
-        </w:rPr>
-        <w:lastRenderedPageBreak/>
-        <w:t xml:space="preserve">stored in a file named </w:t>
+        <w:t xml:space="preserve"> for the site and is typically stored in a file named </w:t>
       </w:r>
       <w:r>
         <w:rPr>
@@ -2122,6 +2193,61 @@
           <w:rFonts w:asciiTheme="minorHAnsi" w:hAnsiTheme="minorHAnsi" w:cstheme="minorHAnsi"/>
         </w:rPr>
         <w:t>) for this directory.</w:t>
+      </w:r>
+    </w:p>
+    <w:p>
+      <w:pPr>
+        <w:rPr>
+          <w:rFonts w:asciiTheme="minorHAnsi" w:hAnsiTheme="minorHAnsi" w:cstheme="minorHAnsi"/>
+        </w:rPr>
+      </w:pPr>
+    </w:p>
+    <w:p>
+      <w:pPr>
+        <w:jc w:val="center"/>
+        <w:rPr>
+          <w:rFonts w:asciiTheme="minorHAnsi" w:hAnsiTheme="minorHAnsi" w:cstheme="minorHAnsi"/>
+        </w:rPr>
+      </w:pPr>
+      <w:r>
+        <w:rPr>
+          <w:rFonts w:asciiTheme="minorHAnsi" w:hAnsiTheme="minorHAnsi" w:cstheme="minorHAnsi"/>
+        </w:rPr>
+        <w:drawing>
+          <wp:inline distT="0" distB="0" distL="0" distR="0" wp14:anchorId="7F2342A7" wp14:editId="265502AF">
+            <wp:extent cx="4184893" cy="582246"/>
+            <wp:effectExtent l="0" t="0" r="0" b="2540"/>
+            <wp:docPr id="4" name="Picture 4" descr="Graphical user interface, text, application&#10;&#10;Description automatically generated"/>
+            <wp:cNvGraphicFramePr>
+              <a:graphicFrameLocks xmlns:a="http://schemas.openxmlformats.org/drawingml/2006/main" noChangeAspect="1"/>
+            </wp:cNvGraphicFramePr>
+            <a:graphic xmlns:a="http://schemas.openxmlformats.org/drawingml/2006/main">
+              <a:graphicData uri="http://schemas.openxmlformats.org/drawingml/2006/picture">
+                <pic:pic xmlns:pic="http://schemas.openxmlformats.org/drawingml/2006/picture">
+                  <pic:nvPicPr>
+                    <pic:cNvPr id="4" name="Picture 4" descr="Graphical user interface, text, application&#10;&#10;Description automatically generated"/>
+                    <pic:cNvPicPr/>
+                  </pic:nvPicPr>
+                  <pic:blipFill>
+                    <a:blip r:embed="rId11"/>
+                    <a:stretch>
+                      <a:fillRect/>
+                    </a:stretch>
+                  </pic:blipFill>
+                  <pic:spPr>
+                    <a:xfrm>
+                      <a:off x="0" y="0"/>
+                      <a:ext cx="4322147" cy="601342"/>
+                    </a:xfrm>
+                    <a:prstGeom prst="rect">
+                      <a:avLst/>
+                    </a:prstGeom>
+                  </pic:spPr>
+                </pic:pic>
+              </a:graphicData>
+            </a:graphic>
+          </wp:inline>
+        </w:drawing>
       </w:r>
     </w:p>
     <w:p>
@@ -2860,13 +2986,13 @@
         <w:rPr>
           <w:rFonts w:asciiTheme="minorHAnsi" w:hAnsiTheme="minorHAnsi" w:cstheme="minorHAnsi"/>
         </w:rPr>
-        <w:t>(s)</w:t>
-      </w:r>
-      <w:r>
-        <w:rPr>
-          <w:rFonts w:asciiTheme="minorHAnsi" w:hAnsiTheme="minorHAnsi" w:cstheme="minorHAnsi"/>
-        </w:rPr>
-        <w:t xml:space="preserve"> are currently in the </w:t>
+        <w:t xml:space="preserve"> is</w:t>
+      </w:r>
+      <w:r>
+        <w:rPr>
+          <w:rFonts w:asciiTheme="minorHAnsi" w:hAnsiTheme="minorHAnsi" w:cstheme="minorHAnsi"/>
+        </w:rPr>
+        <w:t xml:space="preserve"> currently in the </w:t>
       </w:r>
       <w:r>
         <w:rPr>
@@ -3125,7 +3251,39 @@
         <w:rPr>
           <w:rFonts w:asciiTheme="minorHAnsi" w:hAnsiTheme="minorHAnsi" w:cstheme="minorHAnsi"/>
         </w:rPr>
-        <w:t xml:space="preserve"> - your user will not have permission to edit things in this directory!  </w:t>
+        <w:t xml:space="preserve"> - your user </w:t>
+      </w:r>
+      <w:r>
+        <w:rPr>
+          <w:rFonts w:asciiTheme="minorHAnsi" w:hAnsiTheme="minorHAnsi" w:cstheme="minorHAnsi"/>
+        </w:rPr>
+        <w:t>does</w:t>
+      </w:r>
+      <w:r>
+        <w:rPr>
+          <w:rFonts w:asciiTheme="minorHAnsi" w:hAnsiTheme="minorHAnsi" w:cstheme="minorHAnsi"/>
+        </w:rPr>
+        <w:t xml:space="preserve"> not have permission to edit things in this directory</w:t>
+      </w:r>
+      <w:r>
+        <w:rPr>
+          <w:rFonts w:asciiTheme="minorHAnsi" w:hAnsiTheme="minorHAnsi" w:cstheme="minorHAnsi"/>
+        </w:rPr>
+        <w:t xml:space="preserve">, so use </w:t>
+      </w:r>
+      <w:proofErr w:type="spellStart"/>
+      <w:r>
+        <w:rPr>
+          <w:rFonts w:ascii="Courier" w:hAnsi="Courier" w:cstheme="minorHAnsi"/>
+        </w:rPr>
+        <w:t>sudo</w:t>
+      </w:r>
+      <w:proofErr w:type="spellEnd"/>
+      <w:r>
+        <w:rPr>
+          <w:rFonts w:asciiTheme="minorHAnsi" w:hAnsiTheme="minorHAnsi" w:cstheme="minorHAnsi"/>
+        </w:rPr>
+        <w:t>.</w:t>
       </w:r>
     </w:p>
     <w:p>
@@ -3508,7 +3666,19 @@
         <w:rPr>
           <w:rFonts w:asciiTheme="minorHAnsi" w:hAnsiTheme="minorHAnsi" w:cstheme="minorHAnsi"/>
         </w:rPr>
-        <w:t xml:space="preserve"> file. Give a screenshot of your cat command and its output.</w:t>
+        <w:t xml:space="preserve"> file. Give a screenshot of your </w:t>
+      </w:r>
+      <w:r>
+        <w:rPr>
+          <w:rFonts w:ascii="Courier" w:hAnsi="Courier" w:cstheme="minorHAnsi"/>
+        </w:rPr>
+        <w:t>cat</w:t>
+      </w:r>
+      <w:r>
+        <w:rPr>
+          <w:rFonts w:asciiTheme="minorHAnsi" w:hAnsiTheme="minorHAnsi" w:cstheme="minorHAnsi"/>
+        </w:rPr>
+        <w:t xml:space="preserve"> command and its output.</w:t>
       </w:r>
     </w:p>
     <w:p>
@@ -3592,9 +3762,10 @@
         <w:rPr>
           <w:rFonts w:ascii="Courier" w:hAnsi="Courier" w:cstheme="minorHAnsi"/>
         </w:rPr>
+        <w:lastRenderedPageBreak/>
         <w:tab/>
       </w:r>
-      <w:hyperlink r:id="rId11" w:history="1">
+      <w:hyperlink r:id="rId12" w:history="1">
         <w:r>
           <w:rPr>
             <w:rStyle w:val="Hyperlink"/>
@@ -3653,25 +3824,49 @@
       <w:pPr>
         <w:rPr>
           <w:rFonts w:asciiTheme="minorHAnsi" w:hAnsiTheme="minorHAnsi" w:cstheme="minorHAnsi"/>
-        </w:rPr>
-      </w:pPr>
-    </w:p>
-    <w:p>
-      <w:pPr>
-        <w:rPr>
-          <w:rFonts w:asciiTheme="minorHAnsi" w:hAnsiTheme="minorHAnsi" w:cstheme="minorHAnsi"/>
           <w:b/>
           <w:bCs/>
           <w:u w:val="single"/>
         </w:rPr>
       </w:pPr>
-      <w:r>
+    </w:p>
+    <w:p>
+      <w:pPr>
+        <w:pBdr>
+          <w:top w:val="thinThickThinSmallGap" w:sz="24" w:space="4" w:color="0070C0"/>
+          <w:left w:val="thinThickThinSmallGap" w:sz="24" w:space="4" w:color="0070C0"/>
+          <w:bottom w:val="thinThickThinSmallGap" w:sz="24" w:space="4" w:color="0070C0"/>
+          <w:right w:val="thinThickThinSmallGap" w:sz="24" w:space="4" w:color="0070C0"/>
+        </w:pBdr>
+        <w:ind w:left="720"/>
+        <w:rPr>
+          <w:rFonts w:asciiTheme="minorHAnsi" w:hAnsiTheme="minorHAnsi" w:cstheme="minorHAnsi"/>
+        </w:rPr>
+      </w:pPr>
+    </w:p>
+    <w:p>
+      <w:pPr>
+        <w:rPr>
+          <w:rFonts w:asciiTheme="minorHAnsi" w:hAnsiTheme="minorHAnsi" w:cstheme="minorHAnsi"/>
+        </w:rPr>
+      </w:pPr>
+    </w:p>
+    <w:p>
+      <w:pPr>
         <w:rPr>
           <w:rFonts w:asciiTheme="minorHAnsi" w:hAnsiTheme="minorHAnsi" w:cstheme="minorHAnsi"/>
           <w:b/>
           <w:bCs/>
           <w:u w:val="single"/>
         </w:rPr>
+      </w:pPr>
+      <w:r>
+        <w:rPr>
+          <w:rFonts w:asciiTheme="minorHAnsi" w:hAnsiTheme="minorHAnsi" w:cstheme="minorHAnsi"/>
+          <w:b/>
+          <w:bCs/>
+          <w:u w:val="single"/>
+        </w:rPr>
         <w:t>Docker Concepts:</w:t>
       </w:r>
     </w:p>
@@ -3692,7 +3887,6 @@
         <w:rPr>
           <w:rFonts w:asciiTheme="minorHAnsi" w:hAnsiTheme="minorHAnsi" w:cstheme="minorHAnsi"/>
         </w:rPr>
-        <w:lastRenderedPageBreak/>
         <w:t>9. Class and homework #01 introduced some of the important Docker concepts.  We have reviewed those in class #05 as well. Complete the table below by filling in the appropriate Docker concept</w:t>
       </w:r>
       <w:r>
@@ -4807,7 +5001,26 @@
         <w:rPr>
           <w:rFonts w:asciiTheme="minorHAnsi" w:hAnsiTheme="minorHAnsi" w:cstheme="minorHAnsi"/>
         </w:rPr>
-        <w:t>In HW #01 you installed Docker Desktop on your machine so that you could run the 190-unix-intro container containing your Debian Linux environment.  In this section, you will install Docker (but not Docker Desktop)</w:t>
+        <w:t xml:space="preserve">In HW #01 you installed Docker Desktop on your machine so that you could run the </w:t>
+      </w:r>
+    </w:p>
+    <w:p>
+      <w:pPr>
+        <w:rPr>
+          <w:rFonts w:asciiTheme="minorHAnsi" w:hAnsiTheme="minorHAnsi" w:cstheme="minorHAnsi"/>
+        </w:rPr>
+      </w:pPr>
+      <w:r>
+        <w:rPr>
+          <w:rFonts w:ascii="Courier" w:hAnsi="Courier" w:cstheme="minorHAnsi"/>
+        </w:rPr>
+        <w:t>190-unix-intro</w:t>
+      </w:r>
+      <w:r>
+        <w:rPr>
+          <w:rFonts w:asciiTheme="minorHAnsi" w:hAnsiTheme="minorHAnsi" w:cstheme="minorHAnsi"/>
+        </w:rPr>
+        <w:t xml:space="preserve"> container containing your Debian Linux environment.  In this section, you will install Docker (but not Docker Desktop)</w:t>
       </w:r>
       <w:r>
         <w:rPr>
@@ -4842,6 +5055,7 @@
           <w:rFonts w:asciiTheme="minorHAnsi" w:hAnsiTheme="minorHAnsi" w:cstheme="minorHAnsi"/>
           <w:u w:val="single"/>
         </w:rPr>
+        <w:lastRenderedPageBreak/>
         <w:t xml:space="preserve">Docker </w:t>
       </w:r>
       <w:r>
@@ -4973,7 +5187,6 @@
         <w:rPr>
           <w:rFonts w:asciiTheme="minorHAnsi" w:hAnsiTheme="minorHAnsi" w:cstheme="minorHAnsi"/>
         </w:rPr>
-        <w:lastRenderedPageBreak/>
         <w:t xml:space="preserve">b. Install the package named </w:t>
       </w:r>
       <w:r>
@@ -5412,14 +5625,12 @@
         </w:rPr>
         <w:t xml:space="preserve">.  </w:t>
       </w:r>
-      <w:proofErr w:type="gramStart"/>
-      <w:r>
-        <w:rPr>
-          <w:rFonts w:asciiTheme="minorHAnsi" w:hAnsiTheme="minorHAnsi" w:cstheme="minorHAnsi"/>
-        </w:rPr>
-        <w:t>Instead</w:t>
-      </w:r>
-      <w:proofErr w:type="gramEnd"/>
+      <w:r>
+        <w:rPr>
+          <w:rFonts w:asciiTheme="minorHAnsi" w:hAnsiTheme="minorHAnsi" w:cstheme="minorHAnsi"/>
+        </w:rPr>
+        <w:t>Instead,</w:t>
+      </w:r>
       <w:r>
         <w:rPr>
           <w:rFonts w:asciiTheme="minorHAnsi" w:hAnsiTheme="minorHAnsi" w:cstheme="minorHAnsi"/>
@@ -5489,7 +5700,7 @@
           <w:rFonts w:asciiTheme="minorHAnsi" w:hAnsiTheme="minorHAnsi" w:cstheme="minorHAnsi"/>
         </w:rPr>
       </w:pPr>
-      <w:hyperlink r:id="rId12" w:history="1">
+      <w:hyperlink r:id="rId13" w:history="1">
         <w:r>
           <w:rPr>
             <w:rStyle w:val="Hyperlink"/>
@@ -5759,7 +5970,19 @@
         <w:rPr>
           <w:rFonts w:asciiTheme="minorHAnsi" w:hAnsiTheme="minorHAnsi" w:cstheme="minorHAnsi"/>
         </w:rPr>
-        <w:t>If you recall, in HW #01, you ran the hello-world example to test if your Docker installation was working.  We’ll do that again now. U</w:t>
+        <w:t xml:space="preserve">If you recall, in HW #01, you ran the </w:t>
+      </w:r>
+      <w:r>
+        <w:rPr>
+          <w:rFonts w:ascii="Courier" w:hAnsi="Courier" w:cstheme="minorHAnsi"/>
+        </w:rPr>
+        <w:t>hello-world</w:t>
+      </w:r>
+      <w:r>
+        <w:rPr>
+          <w:rFonts w:asciiTheme="minorHAnsi" w:hAnsiTheme="minorHAnsi" w:cstheme="minorHAnsi"/>
+        </w:rPr>
+        <w:t xml:space="preserve"> example to test if your Docker installation was working.  We’ll do that again now. U</w:t>
       </w:r>
       <w:r>
         <w:rPr>
@@ -6264,6 +6487,7 @@
         <w:rPr>
           <w:rFonts w:asciiTheme="minorHAnsi" w:hAnsiTheme="minorHAnsi" w:cstheme="minorHAnsi"/>
         </w:rPr>
+        <w:lastRenderedPageBreak/>
         <w:t>12. In the error message in #</w:t>
       </w:r>
       <w:proofErr w:type="gramStart"/>
@@ -8087,7 +8311,14 @@
         <w:rPr>
           <w:rFonts w:asciiTheme="minorHAnsi" w:hAnsiTheme="minorHAnsi" w:cstheme="minorHAnsi"/>
         </w:rPr>
-        <w:t xml:space="preserve">  In this section you will learn how to create your own custom Docker image, use that to create a container and then run that container. </w:t>
+        <w:t xml:space="preserve">  In this section you will learn how to </w:t>
+      </w:r>
+      <w:r>
+        <w:rPr>
+          <w:rFonts w:asciiTheme="minorHAnsi" w:hAnsiTheme="minorHAnsi" w:cstheme="minorHAnsi"/>
+        </w:rPr>
+        <w:lastRenderedPageBreak/>
+        <w:t xml:space="preserve">create your own custom Docker image, use that to create a container and then run that container. </w:t>
       </w:r>
     </w:p>
     <w:p>
@@ -8510,7 +8741,7 @@
       <w:proofErr w:type="spellStart"/>
       <w:r>
         <w:rPr>
-          <w:rFonts w:asciiTheme="minorHAnsi" w:hAnsiTheme="minorHAnsi" w:cstheme="minorHAnsi"/>
+          <w:rFonts w:ascii="Courier" w:hAnsi="Courier" w:cstheme="minorHAnsi"/>
         </w:rPr>
         <w:t>Dockerfile</w:t>
       </w:r>
@@ -8524,7 +8755,7 @@
       <w:proofErr w:type="spellStart"/>
       <w:r>
         <w:rPr>
-          <w:rFonts w:asciiTheme="minorHAnsi" w:hAnsiTheme="minorHAnsi" w:cstheme="minorHAnsi"/>
+          <w:rFonts w:ascii="Courier" w:hAnsi="Courier" w:cstheme="minorHAnsi"/>
         </w:rPr>
         <w:t>Dockerfile</w:t>
       </w:r>
@@ -8729,6 +8960,7 @@
         <w:rPr>
           <w:rFonts w:ascii="Courier" w:hAnsi="Courier" w:cstheme="minorHAnsi"/>
         </w:rPr>
+        <w:lastRenderedPageBreak/>
         <w:t>RUN apt install -y apache2</w:t>
       </w:r>
     </w:p>
@@ -8848,7 +9080,6 @@
         <w:rPr>
           <w:rFonts w:asciiTheme="minorHAnsi" w:hAnsiTheme="minorHAnsi" w:cstheme="minorHAnsi"/>
         </w:rPr>
-        <w:lastRenderedPageBreak/>
         <w:t xml:space="preserve">The </w:t>
       </w:r>
       <w:r>
@@ -9439,6 +9670,7 @@
         <w:rPr>
           <w:rFonts w:asciiTheme="minorHAnsi" w:hAnsiTheme="minorHAnsi" w:cstheme="minorHAnsi"/>
         </w:rPr>
+        <w:lastRenderedPageBreak/>
         <w:t xml:space="preserve">Use the </w:t>
       </w:r>
       <w:r>
@@ -9549,7 +9781,6 @@
         <w:rPr>
           <w:rFonts w:asciiTheme="minorHAnsi" w:hAnsiTheme="minorHAnsi" w:cstheme="minorHAnsi"/>
         </w:rPr>
-        <w:lastRenderedPageBreak/>
         <w:t xml:space="preserve">17. </w:t>
       </w:r>
       <w:r>
@@ -10010,6 +10241,7 @@
         <w:rPr>
           <w:rFonts w:asciiTheme="minorHAnsi" w:hAnsiTheme="minorHAnsi" w:cstheme="minorHAnsi"/>
         </w:rPr>
+        <w:lastRenderedPageBreak/>
         <w:t xml:space="preserve">c. Examine the output from part b.  What is the </w:t>
       </w:r>
       <w:r>
@@ -10091,14 +10323,7 @@
         <w:rPr>
           <w:rFonts w:asciiTheme="minorHAnsi" w:hAnsiTheme="minorHAnsi" w:cstheme="minorHAnsi"/>
         </w:rPr>
-        <w:t xml:space="preserve">18. You have been using the Docker Desktop GUI to start and stop your 190-unix-intro container.  But as with other things we have seen, there are also CLI commands to start and </w:t>
-      </w:r>
-      <w:r>
-        <w:rPr>
-          <w:rFonts w:asciiTheme="minorHAnsi" w:hAnsiTheme="minorHAnsi" w:cstheme="minorHAnsi"/>
-        </w:rPr>
-        <w:lastRenderedPageBreak/>
-        <w:t>stop containers.  The docker start command will start a container (like pressing the “play” button in Docker Desktop).  The general form for this command is:</w:t>
+        <w:t>18. You have been using the Docker Desktop GUI to start and stop your 190-unix-intro container.  But as with other things we have seen, there are also CLI commands to start and stop containers.  The docker start command will start a container (like pressing the “play” button in Docker Desktop).  The general form for this command is:</w:t>
       </w:r>
     </w:p>
     <w:p>
@@ -10446,7 +10671,7 @@
         </w:rPr>
         <w:tab/>
       </w:r>
-      <w:hyperlink r:id="rId13" w:history="1">
+      <w:hyperlink r:id="rId14" w:history="1">
         <w:r>
           <w:rPr>
             <w:rStyle w:val="Hyperlink"/>
@@ -10473,6 +10698,7 @@
         <w:rPr>
           <w:rFonts w:asciiTheme="minorHAnsi" w:hAnsiTheme="minorHAnsi" w:cstheme="minorHAnsi"/>
         </w:rPr>
+        <w:lastRenderedPageBreak/>
         <w:t xml:space="preserve">This should display the </w:t>
       </w:r>
       <w:r>
@@ -10583,7 +10809,6 @@
         <w:rPr>
           <w:rFonts w:asciiTheme="minorHAnsi" w:hAnsiTheme="minorHAnsi" w:cstheme="minorHAnsi"/>
         </w:rPr>
-        <w:lastRenderedPageBreak/>
         <w:t xml:space="preserve">Notice that the Apache HTTP Server </w:t>
       </w:r>
       <w:r>
@@ -13736,7 +13961,7 @@
     </w:p>
     <w:p/>
     <w:sectPr>
-      <w:footerReference w:type="default" r:id="rId14"/>
+      <w:footerReference w:type="default" r:id="rId15"/>
       <w:pgSz w:w="12240" w:h="15840"/>
       <w:pgMar w:top="1440" w:right="1440" w:bottom="1440" w:left="1440" w:header="720" w:footer="288" w:gutter="0"/>
       <w:cols w:space="720"/>

</xml_diff>

<commit_message>
Fixed typo in A05
</commit_message>
<xml_diff>
--- a/docs/materials/05-A-Docker.docx
+++ b/docs/materials/05-A-Docker.docx
@@ -49,25 +49,7 @@
           <w:b/>
           <w:bCs/>
         </w:rPr>
-        <w:t xml:space="preserve">: </w:t>
-      </w:r>
-      <w:proofErr w:type="spellStart"/>
-      <w:r>
-        <w:rPr>
-          <w:rFonts w:asciiTheme="minorHAnsi" w:hAnsiTheme="minorHAnsi" w:cstheme="minorHAnsi"/>
-          <w:b/>
-          <w:bCs/>
-        </w:rPr>
-        <w:t>Dockerfiles</w:t>
-      </w:r>
-      <w:proofErr w:type="spellEnd"/>
-      <w:r>
-        <w:rPr>
-          <w:rFonts w:asciiTheme="minorHAnsi" w:hAnsiTheme="minorHAnsi" w:cstheme="minorHAnsi"/>
-          <w:b/>
-          <w:bCs/>
-        </w:rPr>
-        <w:t xml:space="preserve"> and Images</w:t>
+        <w:t>: Dockerfiles and Images</w:t>
       </w:r>
     </w:p>
     <w:p>
@@ -245,21 +227,7 @@
         <w:rPr>
           <w:rFonts w:asciiTheme="minorHAnsi" w:hAnsiTheme="minorHAnsi" w:cstheme="minorHAnsi"/>
         </w:rPr>
-        <w:t xml:space="preserve">Since </w:t>
-      </w:r>
-      <w:proofErr w:type="gramStart"/>
-      <w:r>
-        <w:rPr>
-          <w:rFonts w:asciiTheme="minorHAnsi" w:hAnsiTheme="minorHAnsi" w:cstheme="minorHAnsi"/>
-        </w:rPr>
-        <w:t>then</w:t>
-      </w:r>
-      <w:proofErr w:type="gramEnd"/>
-      <w:r>
-        <w:rPr>
-          <w:rFonts w:asciiTheme="minorHAnsi" w:hAnsiTheme="minorHAnsi" w:cstheme="minorHAnsi"/>
-        </w:rPr>
-        <w:t xml:space="preserve"> you have been using Docker Desktop to start and stop the </w:t>
+        <w:t xml:space="preserve">Since then you have been using Docker Desktop to start and stop the </w:t>
       </w:r>
       <w:r>
         <w:rPr>
@@ -309,21 +277,7 @@
         <w:rPr>
           <w:rFonts w:asciiTheme="minorHAnsi" w:hAnsiTheme="minorHAnsi" w:cstheme="minorHAnsi"/>
         </w:rPr>
-        <w:t xml:space="preserve"> from the </w:t>
-      </w:r>
-      <w:proofErr w:type="spellStart"/>
-      <w:r>
-        <w:rPr>
-          <w:rFonts w:asciiTheme="minorHAnsi" w:hAnsiTheme="minorHAnsi" w:cstheme="minorHAnsi"/>
-        </w:rPr>
-        <w:t>DockerHub</w:t>
-      </w:r>
-      <w:proofErr w:type="spellEnd"/>
-      <w:r>
-        <w:rPr>
-          <w:rFonts w:asciiTheme="minorHAnsi" w:hAnsiTheme="minorHAnsi" w:cstheme="minorHAnsi"/>
-        </w:rPr>
-        <w:t xml:space="preserve"> site. You then used that image to create the comp190 </w:t>
+        <w:t xml:space="preserve"> from the DockerHub site. You then used that image to create the comp190 </w:t>
       </w:r>
       <w:r>
         <w:rPr>
@@ -666,41 +620,13 @@
         <w:rPr>
           <w:rFonts w:asciiTheme="minorHAnsi" w:hAnsiTheme="minorHAnsi" w:cstheme="minorHAnsi"/>
         </w:rPr>
-        <w:t xml:space="preserve">.  Note that HTTP stands for </w:t>
-      </w:r>
-      <w:proofErr w:type="spellStart"/>
-      <w:r>
-        <w:rPr>
-          <w:rFonts w:asciiTheme="minorHAnsi" w:hAnsiTheme="minorHAnsi" w:cstheme="minorHAnsi"/>
-        </w:rPr>
-        <w:t>HyperText</w:t>
-      </w:r>
-      <w:proofErr w:type="spellEnd"/>
-      <w:r>
-        <w:rPr>
-          <w:rFonts w:asciiTheme="minorHAnsi" w:hAnsiTheme="minorHAnsi" w:cstheme="minorHAnsi"/>
-        </w:rPr>
-        <w:t xml:space="preserve"> Transfer Protocol and Hypertext is the language used to create web pages</w:t>
-      </w:r>
-      <w:r>
-        <w:rPr>
-          <w:rFonts w:asciiTheme="minorHAnsi" w:hAnsiTheme="minorHAnsi" w:cstheme="minorHAnsi"/>
-        </w:rPr>
-        <w:t xml:space="preserve">. Apache is a Free and </w:t>
-      </w:r>
-      <w:proofErr w:type="gramStart"/>
-      <w:r>
-        <w:rPr>
-          <w:rFonts w:asciiTheme="minorHAnsi" w:hAnsiTheme="minorHAnsi" w:cstheme="minorHAnsi"/>
-        </w:rPr>
-        <w:t>Open Source</w:t>
-      </w:r>
-      <w:proofErr w:type="gramEnd"/>
-      <w:r>
-        <w:rPr>
-          <w:rFonts w:asciiTheme="minorHAnsi" w:hAnsiTheme="minorHAnsi" w:cstheme="minorHAnsi"/>
-        </w:rPr>
-        <w:t xml:space="preserve"> Software product that has been in use (with continuous improvements) for over 25 years a</w:t>
+        <w:t>.  Note that HTTP stands for HyperText Transfer Protocol and Hypertext is the language used to create web pages</w:t>
+      </w:r>
+      <w:r>
+        <w:rPr>
+          <w:rFonts w:asciiTheme="minorHAnsi" w:hAnsiTheme="minorHAnsi" w:cstheme="minorHAnsi"/>
+        </w:rPr>
+        <w:t>. Apache is a Free and Open Source Software product that has been in use (with continuous improvements) for over 25 years a</w:t>
       </w:r>
       <w:r>
         <w:rPr>
@@ -780,13 +706,7 @@
         <w:rPr>
           <w:rFonts w:asciiTheme="minorHAnsi" w:hAnsiTheme="minorHAnsi" w:cstheme="minorHAnsi"/>
         </w:rPr>
-        <w:t>a</w:t>
-      </w:r>
-      <w:r>
-        <w:rPr>
-          <w:rFonts w:asciiTheme="minorHAnsi" w:hAnsiTheme="minorHAnsi" w:cstheme="minorHAnsi"/>
-        </w:rPr>
-        <w:t xml:space="preserve">. Use the </w:t>
+        <w:t xml:space="preserve">a. Use the </w:t>
       </w:r>
       <w:r>
         <w:rPr>
@@ -812,13 +732,7 @@
         <w:rPr>
           <w:rFonts w:asciiTheme="minorHAnsi" w:hAnsiTheme="minorHAnsi" w:cstheme="minorHAnsi"/>
         </w:rPr>
-        <w:t>.  You’ll see that there are multiple package</w:t>
-      </w:r>
-      <w:r>
-        <w:rPr>
-          <w:rFonts w:asciiTheme="minorHAnsi" w:hAnsiTheme="minorHAnsi" w:cstheme="minorHAnsi"/>
-        </w:rPr>
-        <w:t>s related to this server.  This is common.  When you see this, most of the package</w:t>
+        <w:t>.  You’ll see that there are multiple packages related to this server.  This is common.  When you see this, most of the package</w:t>
       </w:r>
       <w:r>
         <w:rPr>
@@ -872,46 +786,38 @@
         <w:rPr>
           <w:rFonts w:asciiTheme="minorHAnsi" w:hAnsiTheme="minorHAnsi" w:cstheme="minorHAnsi"/>
         </w:rPr>
+        <w:t xml:space="preserve"> etc</w:t>
+      </w:r>
+      <w:r>
+        <w:rPr>
+          <w:rFonts w:asciiTheme="minorHAnsi" w:hAnsiTheme="minorHAnsi" w:cstheme="minorHAnsi"/>
+        </w:rPr>
+        <w:t xml:space="preserve">, or have a prefix of </w:t>
+      </w:r>
+      <w:r>
+        <w:rPr>
+          <w:rFonts w:ascii="Courier" w:hAnsi="Courier" w:cstheme="minorHAnsi"/>
+        </w:rPr>
+        <w:t>lib</w:t>
+      </w:r>
+      <w:r>
+        <w:rPr>
+          <w:rFonts w:asciiTheme="minorHAnsi" w:hAnsiTheme="minorHAnsi" w:cstheme="minorHAnsi"/>
+        </w:rPr>
+        <w:t xml:space="preserve"> (for library). </w:t>
+      </w:r>
+      <w:r>
+        <w:rPr>
+          <w:rFonts w:asciiTheme="minorHAnsi" w:hAnsiTheme="minorHAnsi" w:cstheme="minorHAnsi"/>
+        </w:rPr>
+        <w:t>The</w:t>
+      </w:r>
+      <w:r>
+        <w:rPr>
+          <w:rFonts w:asciiTheme="minorHAnsi" w:hAnsiTheme="minorHAnsi" w:cstheme="minorHAnsi"/>
+        </w:rPr>
         <w:t xml:space="preserve"> </w:t>
       </w:r>
-      <w:proofErr w:type="spellStart"/>
-      <w:r>
-        <w:rPr>
-          <w:rFonts w:asciiTheme="minorHAnsi" w:hAnsiTheme="minorHAnsi" w:cstheme="minorHAnsi"/>
-        </w:rPr>
-        <w:t>etc</w:t>
-      </w:r>
-      <w:proofErr w:type="spellEnd"/>
-      <w:r>
-        <w:rPr>
-          <w:rFonts w:asciiTheme="minorHAnsi" w:hAnsiTheme="minorHAnsi" w:cstheme="minorHAnsi"/>
-        </w:rPr>
-        <w:t xml:space="preserve">, or have a prefix of </w:t>
-      </w:r>
-      <w:r>
-        <w:rPr>
-          <w:rFonts w:ascii="Courier" w:hAnsi="Courier" w:cstheme="minorHAnsi"/>
-        </w:rPr>
-        <w:t>lib</w:t>
-      </w:r>
-      <w:r>
-        <w:rPr>
-          <w:rFonts w:asciiTheme="minorHAnsi" w:hAnsiTheme="minorHAnsi" w:cstheme="minorHAnsi"/>
-        </w:rPr>
-        <w:t xml:space="preserve"> (for library). </w:t>
-      </w:r>
-      <w:r>
-        <w:rPr>
-          <w:rFonts w:asciiTheme="minorHAnsi" w:hAnsiTheme="minorHAnsi" w:cstheme="minorHAnsi"/>
-        </w:rPr>
-        <w:t>The</w:t>
-      </w:r>
-      <w:r>
-        <w:rPr>
-          <w:rFonts w:asciiTheme="minorHAnsi" w:hAnsiTheme="minorHAnsi" w:cstheme="minorHAnsi"/>
-        </w:rPr>
-        <w:t xml:space="preserve"> </w:t>
-      </w:r>
       <w:r>
         <w:rPr>
           <w:rFonts w:asciiTheme="minorHAnsi" w:hAnsiTheme="minorHAnsi" w:cstheme="minorHAnsi"/>
@@ -928,21 +834,7 @@
         <w:rPr>
           <w:rFonts w:asciiTheme="minorHAnsi" w:hAnsiTheme="minorHAnsi" w:cstheme="minorHAnsi"/>
         </w:rPr>
-        <w:t xml:space="preserve"> are typically dependencies of the main </w:t>
-      </w:r>
-      <w:proofErr w:type="gramStart"/>
-      <w:r>
-        <w:rPr>
-          <w:rFonts w:asciiTheme="minorHAnsi" w:hAnsiTheme="minorHAnsi" w:cstheme="minorHAnsi"/>
-        </w:rPr>
-        <w:t>package, or</w:t>
-      </w:r>
-      <w:proofErr w:type="gramEnd"/>
-      <w:r>
-        <w:rPr>
-          <w:rFonts w:asciiTheme="minorHAnsi" w:hAnsiTheme="minorHAnsi" w:cstheme="minorHAnsi"/>
-        </w:rPr>
-        <w:t xml:space="preserve"> </w:t>
+        <w:t xml:space="preserve"> are typically dependencies of the main package, or </w:t>
       </w:r>
       <w:r>
         <w:rPr>
@@ -1072,18 +964,8 @@
           <w:i/>
           <w:iCs/>
         </w:rPr>
-        <w:t xml:space="preserve">Debian apt install </w:t>
-      </w:r>
-      <w:proofErr w:type="spellStart"/>
-      <w:r>
-        <w:rPr>
-          <w:rFonts w:asciiTheme="minorHAnsi" w:hAnsiTheme="minorHAnsi" w:cstheme="minorHAnsi"/>
-          <w:i/>
-          <w:iCs/>
-        </w:rPr>
-        <w:t>apache</w:t>
-      </w:r>
-      <w:proofErr w:type="spellEnd"/>
+        <w:t>Debian apt install apache</w:t>
+      </w:r>
       <w:r>
         <w:rPr>
           <w:rFonts w:asciiTheme="minorHAnsi" w:hAnsiTheme="minorHAnsi" w:cstheme="minorHAnsi"/>
@@ -1109,31 +991,7 @@
           <w:rFonts w:asciiTheme="minorHAnsi" w:hAnsiTheme="minorHAnsi" w:cstheme="minorHAnsi"/>
         </w:rPr>
         <w:br/>
-        <w:t>Based on your review of the search results and part a, w</w:t>
-      </w:r>
-      <w:r>
-        <w:rPr>
-          <w:rFonts w:asciiTheme="minorHAnsi" w:hAnsiTheme="minorHAnsi" w:cstheme="minorHAnsi"/>
-        </w:rPr>
-        <w:t xml:space="preserve">hat is the name of the name of the package that you </w:t>
-      </w:r>
-      <w:r>
-        <w:rPr>
-          <w:rFonts w:asciiTheme="minorHAnsi" w:hAnsiTheme="minorHAnsi" w:cstheme="minorHAnsi"/>
-        </w:rPr>
-        <w:t xml:space="preserve">now </w:t>
-      </w:r>
-      <w:r>
-        <w:rPr>
-          <w:rFonts w:asciiTheme="minorHAnsi" w:hAnsiTheme="minorHAnsi" w:cstheme="minorHAnsi"/>
-        </w:rPr>
-        <w:t xml:space="preserve">think should be used to install the Apache HTTP Server? </w:t>
-      </w:r>
-      <w:r>
-        <w:rPr>
-          <w:rFonts w:asciiTheme="minorHAnsi" w:hAnsiTheme="minorHAnsi" w:cstheme="minorHAnsi"/>
-        </w:rPr>
-        <w:t>If this is different than what you found in a, please explain briefly why your answer changed.</w:t>
+        <w:t>Based on your review of the search results and part a, what is the name of the name of the package that you now think should be used to install the Apache HTTP Server? If this is different than what you found in a, please explain briefly why your answer changed.</w:t>
       </w:r>
     </w:p>
     <w:p>
@@ -1372,21 +1230,7 @@
         <w:rPr>
           <w:rFonts w:asciiTheme="minorHAnsi" w:hAnsiTheme="minorHAnsi" w:cstheme="minorHAnsi"/>
         </w:rPr>
-        <w:t>start it simply by running the program you found in #</w:t>
-      </w:r>
-      <w:proofErr w:type="gramStart"/>
-      <w:r>
-        <w:rPr>
-          <w:rFonts w:asciiTheme="minorHAnsi" w:hAnsiTheme="minorHAnsi" w:cstheme="minorHAnsi"/>
-        </w:rPr>
-        <w:t>2.b.</w:t>
-      </w:r>
-      <w:proofErr w:type="gramEnd"/>
-      <w:r>
-        <w:rPr>
-          <w:rFonts w:asciiTheme="minorHAnsi" w:hAnsiTheme="minorHAnsi" w:cstheme="minorHAnsi"/>
-        </w:rPr>
-        <w:t xml:space="preserve"> </w:t>
+        <w:t xml:space="preserve">start it simply by running the program you found in #2.b. </w:t>
       </w:r>
       <w:r>
         <w:rPr>
@@ -1439,55 +1283,17 @@
         </w:rPr>
         <w:tab/>
       </w:r>
-      <w:proofErr w:type="spellStart"/>
-      <w:r>
-        <w:rPr>
-          <w:rFonts w:ascii="Courier" w:hAnsi="Courier" w:cstheme="minorHAnsi"/>
-        </w:rPr>
-        <w:t>sudo</w:t>
-      </w:r>
-      <w:proofErr w:type="spellEnd"/>
-      <w:r>
-        <w:rPr>
-          <w:rFonts w:ascii="Courier" w:hAnsi="Courier" w:cstheme="minorHAnsi"/>
-        </w:rPr>
-        <w:t xml:space="preserve"> </w:t>
-      </w:r>
-      <w:r>
-        <w:rPr>
-          <w:rFonts w:ascii="Courier" w:hAnsi="Courier" w:cstheme="minorHAnsi"/>
-        </w:rPr>
-        <w:t>/</w:t>
-      </w:r>
-      <w:proofErr w:type="spellStart"/>
-      <w:r>
-        <w:rPr>
-          <w:rFonts w:ascii="Courier" w:hAnsi="Courier" w:cstheme="minorHAnsi"/>
-        </w:rPr>
-        <w:t>etc</w:t>
-      </w:r>
-      <w:proofErr w:type="spellEnd"/>
-      <w:r>
-        <w:rPr>
-          <w:rFonts w:ascii="Courier" w:hAnsi="Courier" w:cstheme="minorHAnsi"/>
-        </w:rPr>
-        <w:t>/</w:t>
-      </w:r>
-      <w:proofErr w:type="spellStart"/>
-      <w:proofErr w:type="gramStart"/>
-      <w:r>
-        <w:rPr>
-          <w:rFonts w:ascii="Courier" w:hAnsi="Courier" w:cstheme="minorHAnsi"/>
-        </w:rPr>
-        <w:t>init.d</w:t>
-      </w:r>
-      <w:proofErr w:type="spellEnd"/>
-      <w:proofErr w:type="gramEnd"/>
-      <w:r>
-        <w:rPr>
-          <w:rFonts w:ascii="Courier" w:hAnsi="Courier" w:cstheme="minorHAnsi"/>
-        </w:rPr>
-        <w:t>/apache2 start</w:t>
+      <w:r>
+        <w:rPr>
+          <w:rFonts w:ascii="Courier" w:hAnsi="Courier" w:cstheme="minorHAnsi"/>
+        </w:rPr>
+        <w:t xml:space="preserve">sudo </w:t>
+      </w:r>
+      <w:r>
+        <w:rPr>
+          <w:rFonts w:ascii="Courier" w:hAnsi="Courier" w:cstheme="minorHAnsi"/>
+        </w:rPr>
+        <w:t>/etc/init.d/apache2 start</w:t>
       </w:r>
     </w:p>
     <w:p>
@@ -1783,21 +1589,7 @@
         <w:rPr>
           <w:rFonts w:asciiTheme="minorHAnsi" w:hAnsiTheme="minorHAnsi" w:cstheme="minorHAnsi"/>
         </w:rPr>
-        <w:t>This URL tells the browser to contact the web server (</w:t>
-      </w:r>
-      <w:proofErr w:type="gramStart"/>
-      <w:r>
-        <w:rPr>
-          <w:rFonts w:asciiTheme="minorHAnsi" w:hAnsiTheme="minorHAnsi" w:cstheme="minorHAnsi"/>
-        </w:rPr>
-        <w:t>i.e.</w:t>
-      </w:r>
-      <w:proofErr w:type="gramEnd"/>
-      <w:r>
-        <w:rPr>
-          <w:rFonts w:asciiTheme="minorHAnsi" w:hAnsiTheme="minorHAnsi" w:cstheme="minorHAnsi"/>
-        </w:rPr>
-        <w:t xml:space="preserve"> Apache) that is running on the same machine (i.e. the </w:t>
+        <w:t xml:space="preserve">This URL tells the browser to contact the web server (i.e. Apache) that is running on the same machine (i.e. the </w:t>
       </w:r>
       <w:r>
         <w:rPr>
@@ -2212,6 +2004,7 @@
       <w:r>
         <w:rPr>
           <w:rFonts w:asciiTheme="minorHAnsi" w:hAnsiTheme="minorHAnsi" w:cstheme="minorHAnsi"/>
+          <w:noProof/>
         </w:rPr>
         <w:drawing>
           <wp:inline distT="0" distB="0" distL="0" distR="0" wp14:anchorId="7F2342A7" wp14:editId="265502AF">
@@ -3073,21 +2866,7 @@
         <w:rPr>
           <w:rFonts w:asciiTheme="minorHAnsi" w:hAnsiTheme="minorHAnsi" w:cstheme="minorHAnsi"/>
         </w:rPr>
-        <w:t>file that you found in #</w:t>
-      </w:r>
-      <w:proofErr w:type="gramStart"/>
-      <w:r>
-        <w:rPr>
-          <w:rFonts w:asciiTheme="minorHAnsi" w:hAnsiTheme="minorHAnsi" w:cstheme="minorHAnsi"/>
-        </w:rPr>
-        <w:t>7.c.</w:t>
-      </w:r>
-      <w:proofErr w:type="gramEnd"/>
-      <w:r>
-        <w:rPr>
-          <w:rFonts w:asciiTheme="minorHAnsi" w:hAnsiTheme="minorHAnsi" w:cstheme="minorHAnsi"/>
-        </w:rPr>
-        <w:t xml:space="preserve"> should be the same one as described in the paragraph above question #6 that holds the default home page for the web site.  So, if you change the contents of that file, then what will be displayed in your browser will change when you visit the site.  In this question, you’ll delete that file and create a new one so that the site displays some information unique to you.</w:t>
+        <w:t>file that you found in #7.c. should be the same one as described in the paragraph above question #6 that holds the default home page for the web site.  So, if you change the contents of that file, then what will be displayed in your browser will change when you visit the site.  In this question, you’ll delete that file and create a new one so that the site displays some information unique to you.</w:t>
       </w:r>
       <w:r>
         <w:rPr>
@@ -3237,21 +3016,7 @@
         <w:rPr>
           <w:rFonts w:asciiTheme="minorHAnsi" w:hAnsiTheme="minorHAnsi" w:cstheme="minorHAnsi"/>
         </w:rPr>
-        <w:t xml:space="preserve"> directory.  Note: See #</w:t>
-      </w:r>
-      <w:proofErr w:type="gramStart"/>
-      <w:r>
-        <w:rPr>
-          <w:rFonts w:asciiTheme="minorHAnsi" w:hAnsiTheme="minorHAnsi" w:cstheme="minorHAnsi"/>
-        </w:rPr>
-        <w:t>7.a</w:t>
-      </w:r>
-      <w:proofErr w:type="gramEnd"/>
-      <w:r>
-        <w:rPr>
-          <w:rFonts w:asciiTheme="minorHAnsi" w:hAnsiTheme="minorHAnsi" w:cstheme="minorHAnsi"/>
-        </w:rPr>
-        <w:t xml:space="preserve"> - your user </w:t>
+        <w:t xml:space="preserve"> directory.  Note: See #7.a - your user </w:t>
       </w:r>
       <w:r>
         <w:rPr>
@@ -3271,14 +3036,12 @@
         </w:rPr>
         <w:t xml:space="preserve">, so use </w:t>
       </w:r>
-      <w:proofErr w:type="spellStart"/>
       <w:r>
         <w:rPr>
           <w:rFonts w:ascii="Courier" w:hAnsi="Courier" w:cstheme="minorHAnsi"/>
         </w:rPr>
         <w:t>sudo</w:t>
       </w:r>
-      <w:proofErr w:type="spellEnd"/>
       <w:r>
         <w:rPr>
           <w:rFonts w:asciiTheme="minorHAnsi" w:hAnsiTheme="minorHAnsi" w:cstheme="minorHAnsi"/>
@@ -3447,21 +3210,7 @@
         <w:rPr>
           <w:rFonts w:ascii="Courier" w:hAnsi="Courier" w:cstheme="minorHAnsi"/>
         </w:rPr>
-        <w:t>&lt;</w:t>
-      </w:r>
-      <w:proofErr w:type="spellStart"/>
-      <w:r>
-        <w:rPr>
-          <w:rFonts w:ascii="Courier" w:hAnsi="Courier" w:cstheme="minorHAnsi"/>
-        </w:rPr>
-        <w:t>ul</w:t>
-      </w:r>
-      <w:proofErr w:type="spellEnd"/>
-      <w:r>
-        <w:rPr>
-          <w:rFonts w:ascii="Courier" w:hAnsi="Courier" w:cstheme="minorHAnsi"/>
-        </w:rPr>
-        <w:t>&gt;</w:t>
+        <w:t>&lt;ul&gt;</w:t>
       </w:r>
     </w:p>
     <w:p>
@@ -3493,21 +3242,7 @@
         <w:rPr>
           <w:rFonts w:ascii="Courier" w:hAnsi="Courier" w:cstheme="minorHAnsi"/>
         </w:rPr>
-        <w:t xml:space="preserve"> (</w:t>
-      </w:r>
-      <w:proofErr w:type="gramStart"/>
-      <w:r>
-        <w:rPr>
-          <w:rFonts w:ascii="Courier" w:hAnsi="Courier" w:cstheme="minorHAnsi"/>
-        </w:rPr>
-        <w:t>E.g.</w:t>
-      </w:r>
-      <w:proofErr w:type="gramEnd"/>
-      <w:r>
-        <w:rPr>
-          <w:rFonts w:ascii="Courier" w:hAnsi="Courier" w:cstheme="minorHAnsi"/>
-        </w:rPr>
-        <w:t xml:space="preserve"> COMP190)</w:t>
+        <w:t xml:space="preserve"> (E.g. COMP190)</w:t>
       </w:r>
     </w:p>
     <w:p>
@@ -3579,21 +3314,7 @@
         <w:rPr>
           <w:rFonts w:ascii="Courier" w:hAnsi="Courier" w:cstheme="minorHAnsi"/>
         </w:rPr>
-        <w:t xml:space="preserve">    &lt;/</w:t>
-      </w:r>
-      <w:proofErr w:type="spellStart"/>
-      <w:r>
-        <w:rPr>
-          <w:rFonts w:ascii="Courier" w:hAnsi="Courier" w:cstheme="minorHAnsi"/>
-        </w:rPr>
-        <w:t>ul</w:t>
-      </w:r>
-      <w:proofErr w:type="spellEnd"/>
-      <w:r>
-        <w:rPr>
-          <w:rFonts w:ascii="Courier" w:hAnsi="Courier" w:cstheme="minorHAnsi"/>
-        </w:rPr>
-        <w:t>&gt;</w:t>
+        <w:t xml:space="preserve">    &lt;/ul&gt;</w:t>
       </w:r>
     </w:p>
     <w:p>
@@ -3724,25 +3445,7 @@
         <w:rPr>
           <w:rFonts w:asciiTheme="minorHAnsi" w:hAnsiTheme="minorHAnsi" w:cstheme="minorHAnsi"/>
         </w:rPr>
-        <w:t>c.</w:t>
-      </w:r>
-      <w:r>
-        <w:rPr>
-          <w:rFonts w:asciiTheme="minorHAnsi" w:hAnsiTheme="minorHAnsi" w:cstheme="minorHAnsi"/>
-        </w:rPr>
-        <w:t xml:space="preserve"> </w:t>
-      </w:r>
-      <w:r>
-        <w:rPr>
-          <w:rFonts w:asciiTheme="minorHAnsi" w:hAnsiTheme="minorHAnsi" w:cstheme="minorHAnsi"/>
-        </w:rPr>
-        <w:t xml:space="preserve">Use Firefox in your Debian Linux environment to visit </w:t>
-      </w:r>
-      <w:r>
-        <w:rPr>
-          <w:rFonts w:asciiTheme="minorHAnsi" w:hAnsiTheme="minorHAnsi" w:cstheme="minorHAnsi"/>
-        </w:rPr>
-        <w:t>the URL:</w:t>
+        <w:t>c. Use Firefox in your Debian Linux environment to visit the URL:</w:t>
       </w:r>
     </w:p>
     <w:p>
@@ -3793,31 +3496,7 @@
         <w:rPr>
           <w:rFonts w:asciiTheme="minorHAnsi" w:hAnsiTheme="minorHAnsi" w:cstheme="minorHAnsi"/>
         </w:rPr>
-        <w:t xml:space="preserve">You should see the </w:t>
-      </w:r>
-      <w:r>
-        <w:rPr>
-          <w:rFonts w:asciiTheme="minorHAnsi" w:hAnsiTheme="minorHAnsi" w:cstheme="minorHAnsi"/>
-        </w:rPr>
-        <w:t>page that you defined in part b</w:t>
-      </w:r>
-      <w:r>
-        <w:rPr>
-          <w:rFonts w:asciiTheme="minorHAnsi" w:hAnsiTheme="minorHAnsi" w:cstheme="minorHAnsi"/>
-        </w:rPr>
-        <w:t>.  Take a screenshot of your browser window displaying this page and paste it here.  If you don’t see this page, then revisit</w:t>
-      </w:r>
-      <w:r>
-        <w:rPr>
-          <w:rFonts w:asciiTheme="minorHAnsi" w:hAnsiTheme="minorHAnsi" w:cstheme="minorHAnsi"/>
-        </w:rPr>
-        <w:t xml:space="preserve"> parts a and b </w:t>
-      </w:r>
-      <w:r>
-        <w:rPr>
-          <w:rFonts w:asciiTheme="minorHAnsi" w:hAnsiTheme="minorHAnsi" w:cstheme="minorHAnsi"/>
-        </w:rPr>
-        <w:t>to be sure you have installed Apache correctly.</w:t>
+        <w:t>You should see the page that you defined in part b.  Take a screenshot of your browser window displaying this page and paste it here.  If you don’t see this page, then revisit parts a and b to be sure you have installed Apache correctly.</w:t>
       </w:r>
     </w:p>
     <w:p>
@@ -3920,13 +3599,7 @@
         <w:rPr>
           <w:rFonts w:asciiTheme="minorHAnsi" w:hAnsiTheme="minorHAnsi" w:cstheme="minorHAnsi"/>
         </w:rPr>
-        <w:t>Pull</w:t>
-      </w:r>
-      <w:r>
-        <w:rPr>
-          <w:rFonts w:asciiTheme="minorHAnsi" w:hAnsiTheme="minorHAnsi" w:cstheme="minorHAnsi"/>
-        </w:rPr>
-        <w:t xml:space="preserve"> </w:t>
+        <w:t xml:space="preserve">Pull </w:t>
       </w:r>
       <w:r>
         <w:rPr>
@@ -4020,11 +3693,6 @@
           <w:rFonts w:asciiTheme="minorHAnsi" w:hAnsiTheme="minorHAnsi" w:cstheme="minorHAnsi"/>
         </w:rPr>
         <w:tab/>
-      </w:r>
-      <w:r>
-        <w:rPr>
-          <w:rFonts w:asciiTheme="minorHAnsi" w:hAnsiTheme="minorHAnsi" w:cstheme="minorHAnsi"/>
-        </w:rPr>
         <w:t>Create</w:t>
       </w:r>
       <w:r>
@@ -4307,35 +3975,7 @@
               <w:rPr>
                 <w:rFonts w:asciiTheme="minorHAnsi" w:hAnsiTheme="minorHAnsi" w:cstheme="minorHAnsi"/>
               </w:rPr>
-              <w:t>Cloud service where developers share and get Docker image (</w:t>
-            </w:r>
-            <w:proofErr w:type="gramStart"/>
-            <w:r>
-              <w:rPr>
-                <w:rFonts w:asciiTheme="minorHAnsi" w:hAnsiTheme="minorHAnsi" w:cstheme="minorHAnsi"/>
-              </w:rPr>
-              <w:t>e.g.</w:t>
-            </w:r>
-            <w:proofErr w:type="gramEnd"/>
-            <w:r>
-              <w:rPr>
-                <w:rFonts w:asciiTheme="minorHAnsi" w:hAnsiTheme="minorHAnsi" w:cstheme="minorHAnsi"/>
-              </w:rPr>
-              <w:t xml:space="preserve"> </w:t>
-            </w:r>
-            <w:proofErr w:type="spellStart"/>
-            <w:r>
-              <w:rPr>
-                <w:rFonts w:asciiTheme="minorHAnsi" w:hAnsiTheme="minorHAnsi" w:cstheme="minorHAnsi"/>
-              </w:rPr>
-              <w:t>Dockerhub</w:t>
-            </w:r>
-            <w:proofErr w:type="spellEnd"/>
-            <w:r>
-              <w:rPr>
-                <w:rFonts w:asciiTheme="minorHAnsi" w:hAnsiTheme="minorHAnsi" w:cstheme="minorHAnsi"/>
-              </w:rPr>
-              <w:t>)</w:t>
+              <w:t>Cloud service where developers share and get Docker image (e.g. Dockerhub)</w:t>
             </w:r>
           </w:p>
         </w:tc>
@@ -4409,21 +4049,7 @@
               <w:rPr>
                 <w:rFonts w:asciiTheme="minorHAnsi" w:hAnsiTheme="minorHAnsi" w:cstheme="minorHAnsi"/>
               </w:rPr>
-              <w:t>The process of getting an image from an Image Repository such as (</w:t>
-            </w:r>
-            <w:proofErr w:type="spellStart"/>
-            <w:r>
-              <w:rPr>
-                <w:rFonts w:asciiTheme="minorHAnsi" w:hAnsiTheme="minorHAnsi" w:cstheme="minorHAnsi"/>
-              </w:rPr>
-              <w:t>Dockerhub</w:t>
-            </w:r>
-            <w:proofErr w:type="spellEnd"/>
-            <w:r>
-              <w:rPr>
-                <w:rFonts w:asciiTheme="minorHAnsi" w:hAnsiTheme="minorHAnsi" w:cstheme="minorHAnsi"/>
-              </w:rPr>
-              <w:t>).</w:t>
+              <w:t>The process of getting an image from an Image Repository such as (Dockerhub).</w:t>
             </w:r>
           </w:p>
         </w:tc>
@@ -4497,21 +4123,7 @@
               <w:rPr>
                 <w:rFonts w:asciiTheme="minorHAnsi" w:hAnsiTheme="minorHAnsi" w:cstheme="minorHAnsi"/>
               </w:rPr>
-              <w:t xml:space="preserve">File that contains </w:t>
-            </w:r>
-            <w:proofErr w:type="gramStart"/>
-            <w:r>
-              <w:rPr>
-                <w:rFonts w:asciiTheme="minorHAnsi" w:hAnsiTheme="minorHAnsi" w:cstheme="minorHAnsi"/>
-              </w:rPr>
-              <w:t>all of</w:t>
-            </w:r>
-            <w:proofErr w:type="gramEnd"/>
-            <w:r>
-              <w:rPr>
-                <w:rFonts w:asciiTheme="minorHAnsi" w:hAnsiTheme="minorHAnsi" w:cstheme="minorHAnsi"/>
-              </w:rPr>
-              <w:t xml:space="preserve"> the information about a machine configuration.</w:t>
+              <w:t>File that contains all of the information about a machine configuration.</w:t>
             </w:r>
           </w:p>
         </w:tc>
@@ -5299,21 +4911,7 @@
         <w:rPr>
           <w:rFonts w:ascii="Courier" w:hAnsi="Courier" w:cstheme="minorHAnsi"/>
         </w:rPr>
-        <w:t>/</w:t>
-      </w:r>
-      <w:proofErr w:type="spellStart"/>
-      <w:r>
-        <w:rPr>
-          <w:rFonts w:ascii="Courier" w:hAnsi="Courier" w:cstheme="minorHAnsi"/>
-        </w:rPr>
-        <w:t>usr</w:t>
-      </w:r>
-      <w:proofErr w:type="spellEnd"/>
-      <w:r>
-        <w:rPr>
-          <w:rFonts w:ascii="Courier" w:hAnsi="Courier" w:cstheme="minorHAnsi"/>
-        </w:rPr>
-        <w:t>/bin</w:t>
+        <w:t>/usr/bin</w:t>
       </w:r>
       <w:r>
         <w:rPr>
@@ -5419,101 +5017,31 @@
         <w:rPr>
           <w:rFonts w:asciiTheme="minorHAnsi" w:hAnsiTheme="minorHAnsi" w:cstheme="minorHAnsi"/>
         </w:rPr>
-        <w:t xml:space="preserve">One of the utilities installed is </w:t>
-      </w:r>
-      <w:r>
-        <w:rPr>
-          <w:rFonts w:asciiTheme="minorHAnsi" w:hAnsiTheme="minorHAnsi" w:cstheme="minorHAnsi"/>
-        </w:rPr>
-        <w:t xml:space="preserve">the program </w:t>
-      </w:r>
-      <w:r>
-        <w:rPr>
-          <w:rFonts w:ascii="Courier" w:hAnsi="Courier" w:cstheme="minorHAnsi"/>
-        </w:rPr>
-        <w:t>apt-</w:t>
-      </w:r>
-      <w:proofErr w:type="spellStart"/>
-      <w:r>
-        <w:rPr>
-          <w:rFonts w:ascii="Courier" w:hAnsi="Courier" w:cstheme="minorHAnsi"/>
-        </w:rPr>
-        <w:t>extracttemplates</w:t>
-      </w:r>
-      <w:proofErr w:type="spellEnd"/>
-      <w:r>
-        <w:rPr>
-          <w:rFonts w:asciiTheme="minorHAnsi" w:hAnsiTheme="minorHAnsi" w:cstheme="minorHAnsi"/>
-        </w:rPr>
-        <w:t xml:space="preserve">. Verify </w:t>
-      </w:r>
-      <w:r>
-        <w:rPr>
-          <w:rFonts w:asciiTheme="minorHAnsi" w:hAnsiTheme="minorHAnsi" w:cstheme="minorHAnsi"/>
-        </w:rPr>
-        <w:t>tha</w:t>
-      </w:r>
-      <w:r>
-        <w:rPr>
-          <w:rFonts w:asciiTheme="minorHAnsi" w:hAnsiTheme="minorHAnsi" w:cstheme="minorHAnsi"/>
-        </w:rPr>
-        <w:t xml:space="preserve">t this program has </w:t>
-      </w:r>
-      <w:r>
-        <w:rPr>
-          <w:rFonts w:asciiTheme="minorHAnsi" w:hAnsiTheme="minorHAnsi" w:cstheme="minorHAnsi"/>
-        </w:rPr>
-        <w:t xml:space="preserve">been installed in the </w:t>
-      </w:r>
-      <w:r>
-        <w:rPr>
-          <w:rFonts w:ascii="Courier" w:hAnsi="Courier" w:cstheme="minorHAnsi"/>
-        </w:rPr>
-        <w:t>/</w:t>
-      </w:r>
-      <w:proofErr w:type="spellStart"/>
-      <w:r>
-        <w:rPr>
-          <w:rFonts w:ascii="Courier" w:hAnsi="Courier" w:cstheme="minorHAnsi"/>
-        </w:rPr>
-        <w:t>usr</w:t>
-      </w:r>
-      <w:proofErr w:type="spellEnd"/>
-      <w:r>
-        <w:rPr>
-          <w:rFonts w:ascii="Courier" w:hAnsi="Courier" w:cstheme="minorHAnsi"/>
-        </w:rPr>
-        <w:t>/bin</w:t>
-      </w:r>
-      <w:r>
-        <w:rPr>
-          <w:rFonts w:asciiTheme="minorHAnsi" w:hAnsiTheme="minorHAnsi" w:cstheme="minorHAnsi"/>
-        </w:rPr>
-        <w:t xml:space="preserve"> directory.  If it has not, revisit the installation command and ensure that </w:t>
-      </w:r>
-      <w:r>
-        <w:rPr>
-          <w:rFonts w:asciiTheme="minorHAnsi" w:hAnsiTheme="minorHAnsi" w:cstheme="minorHAnsi"/>
-        </w:rPr>
-        <w:t xml:space="preserve">it is </w:t>
-      </w:r>
-      <w:r>
-        <w:rPr>
-          <w:rFonts w:asciiTheme="minorHAnsi" w:hAnsiTheme="minorHAnsi" w:cstheme="minorHAnsi"/>
-        </w:rPr>
-        <w:t xml:space="preserve">installed before going on. Give a </w:t>
-      </w:r>
-      <w:r>
-        <w:rPr>
-          <w:rFonts w:asciiTheme="minorHAnsi" w:hAnsiTheme="minorHAnsi" w:cstheme="minorHAnsi"/>
-        </w:rPr>
-        <w:t>screenshot that shows the program has been installed</w:t>
-      </w:r>
-      <w:r>
-        <w:rPr>
-          <w:rFonts w:asciiTheme="minorHAnsi" w:hAnsiTheme="minorHAnsi" w:cstheme="minorHAnsi"/>
-        </w:rPr>
-        <w:t>.</w:t>
+        <w:t xml:space="preserve">One of the utilities installed is the program </w:t>
+      </w:r>
+      <w:r>
+        <w:rPr>
+          <w:rFonts w:ascii="Courier" w:hAnsi="Courier" w:cstheme="minorHAnsi"/>
+        </w:rPr>
+        <w:t>apt-extracttemplates</w:t>
+      </w:r>
+      <w:r>
+        <w:rPr>
+          <w:rFonts w:asciiTheme="minorHAnsi" w:hAnsiTheme="minorHAnsi" w:cstheme="minorHAnsi"/>
+        </w:rPr>
+        <w:t xml:space="preserve">. Verify that this program has been installed in the </w:t>
+      </w:r>
+      <w:r>
+        <w:rPr>
+          <w:rFonts w:ascii="Courier" w:hAnsi="Courier" w:cstheme="minorHAnsi"/>
+        </w:rPr>
+        <w:t>/usr/bin</w:t>
+      </w:r>
+      <w:r>
+        <w:rPr>
+          <w:rFonts w:asciiTheme="minorHAnsi" w:hAnsiTheme="minorHAnsi" w:cstheme="minorHAnsi"/>
+        </w:rPr>
+        <w:t xml:space="preserve"> directory.  If it has not, revisit the installation command and ensure that it is installed before going on. Give a screenshot that shows the program has been installed.</w:t>
       </w:r>
     </w:p>
     <w:p>
@@ -5597,21 +5125,7 @@
         <w:rPr>
           <w:rFonts w:asciiTheme="minorHAnsi" w:hAnsiTheme="minorHAnsi" w:cstheme="minorHAnsi"/>
         </w:rPr>
-        <w:t xml:space="preserve">.  This convenience script is a shell script provided by Docker that contains </w:t>
-      </w:r>
-      <w:proofErr w:type="gramStart"/>
-      <w:r>
-        <w:rPr>
-          <w:rFonts w:asciiTheme="minorHAnsi" w:hAnsiTheme="minorHAnsi" w:cstheme="minorHAnsi"/>
-        </w:rPr>
-        <w:t>all of</w:t>
-      </w:r>
-      <w:proofErr w:type="gramEnd"/>
-      <w:r>
-        <w:rPr>
-          <w:rFonts w:asciiTheme="minorHAnsi" w:hAnsiTheme="minorHAnsi" w:cstheme="minorHAnsi"/>
-        </w:rPr>
-        <w:t xml:space="preserve"> the instructions necessary for installing Docker</w:t>
+        <w:t>.  This convenience script is a shell script provided by Docker that contains all of the instructions necessary for installing Docker</w:t>
       </w:r>
       <w:r>
         <w:rPr>
@@ -5700,27 +5214,13 @@
           <w:rFonts w:asciiTheme="minorHAnsi" w:hAnsiTheme="minorHAnsi" w:cstheme="minorHAnsi"/>
         </w:rPr>
       </w:pPr>
-      <w:hyperlink r:id="rId13" w:history="1">
+      <w:hyperlink r:id="rId13" w:anchor="install-using-the-convenience-script" w:history="1">
         <w:r>
           <w:rPr>
             <w:rStyle w:val="Hyperlink"/>
             <w:rFonts w:asciiTheme="minorHAnsi" w:hAnsiTheme="minorHAnsi" w:cstheme="minorHAnsi"/>
           </w:rPr>
-          <w:t>https://docs.docker.com/engine/install/debian/#instal</w:t>
-        </w:r>
-        <w:r>
-          <w:rPr>
-            <w:rStyle w:val="Hyperlink"/>
-            <w:rFonts w:asciiTheme="minorHAnsi" w:hAnsiTheme="minorHAnsi" w:cstheme="minorHAnsi"/>
-          </w:rPr>
-          <w:t>l</w:t>
-        </w:r>
-        <w:r>
-          <w:rPr>
-            <w:rStyle w:val="Hyperlink"/>
-            <w:rFonts w:asciiTheme="minorHAnsi" w:hAnsiTheme="minorHAnsi" w:cstheme="minorHAnsi"/>
-          </w:rPr>
-          <w:t>-using-the-convenience-script</w:t>
+          <w:t>https://docs.docker.com/engine/install/debian/#install-using-the-convenience-script</w:t>
         </w:r>
       </w:hyperlink>
       <w:r>
@@ -6050,13 +5550,7 @@
         <w:rPr>
           <w:rFonts w:asciiTheme="minorHAnsi" w:hAnsiTheme="minorHAnsi" w:cstheme="minorHAnsi"/>
         </w:rPr>
-        <w:t>a “permission denied” error</w:t>
-      </w:r>
-      <w:r>
-        <w:rPr>
-          <w:rFonts w:asciiTheme="minorHAnsi" w:hAnsiTheme="minorHAnsi" w:cstheme="minorHAnsi"/>
-        </w:rPr>
-        <w:t xml:space="preserve"> - that is expected at this point.  If</w:t>
+        <w:t>a “permission denied” error - that is expected at this point.  If</w:t>
       </w:r>
       <w:r>
         <w:rPr>
@@ -6171,19 +5665,17 @@
           <w:bCs/>
           <w:u w:val="single"/>
         </w:rPr>
-        <w:t xml:space="preserve"> (</w:t>
-      </w:r>
-      <w:proofErr w:type="gramStart"/>
-      <w:r>
-        <w:rPr>
-          <w:rFonts w:asciiTheme="minorHAnsi" w:hAnsiTheme="minorHAnsi" w:cstheme="minorHAnsi"/>
+        <w:t xml:space="preserve"> (i.e. not as </w:t>
+      </w:r>
+      <w:r>
+        <w:rPr>
+          <w:rFonts w:ascii="Courier" w:hAnsi="Courier" w:cstheme="minorHAnsi"/>
           <w:b/>
           <w:bCs/>
           <w:u w:val="single"/>
         </w:rPr>
-        <w:t>i.e.</w:t>
-      </w:r>
-      <w:proofErr w:type="gramEnd"/>
+        <w:t>root</w:t>
+      </w:r>
       <w:r>
         <w:rPr>
           <w:rFonts w:asciiTheme="minorHAnsi" w:hAnsiTheme="minorHAnsi" w:cstheme="minorHAnsi"/>
@@ -6191,259 +5683,213 @@
           <w:bCs/>
           <w:u w:val="single"/>
         </w:rPr>
-        <w:t xml:space="preserve"> not as </w:t>
-      </w:r>
-      <w:r>
-        <w:rPr>
-          <w:rFonts w:ascii="Courier" w:hAnsi="Courier" w:cstheme="minorHAnsi"/>
-          <w:b/>
-          <w:bCs/>
-          <w:u w:val="single"/>
+        <w:t>)</w:t>
+      </w:r>
+    </w:p>
+    <w:p>
+      <w:pPr>
+        <w:rPr>
+          <w:rFonts w:asciiTheme="minorHAnsi" w:hAnsiTheme="minorHAnsi" w:cstheme="minorHAnsi"/>
+        </w:rPr>
+      </w:pPr>
+    </w:p>
+    <w:p>
+      <w:pPr>
+        <w:rPr>
+          <w:rFonts w:asciiTheme="minorHAnsi" w:hAnsiTheme="minorHAnsi" w:cstheme="minorHAnsi"/>
+        </w:rPr>
+      </w:pPr>
+      <w:r>
+        <w:rPr>
+          <w:rFonts w:asciiTheme="minorHAnsi" w:hAnsiTheme="minorHAnsi" w:cstheme="minorHAnsi"/>
+        </w:rPr>
+        <w:t xml:space="preserve">The output you saw in #11.b shows a </w:t>
+      </w:r>
+      <w:r>
+        <w:rPr>
+          <w:rFonts w:asciiTheme="minorHAnsi" w:hAnsiTheme="minorHAnsi" w:cstheme="minorHAnsi"/>
+        </w:rPr>
+        <w:t>“</w:t>
+      </w:r>
+      <w:r>
+        <w:rPr>
+          <w:rFonts w:asciiTheme="minorHAnsi" w:hAnsiTheme="minorHAnsi" w:cstheme="minorHAnsi"/>
+        </w:rPr>
+        <w:t>permission denied</w:t>
+      </w:r>
+      <w:r>
+        <w:rPr>
+          <w:rFonts w:asciiTheme="minorHAnsi" w:hAnsiTheme="minorHAnsi" w:cstheme="minorHAnsi"/>
+        </w:rPr>
+        <w:t>”</w:t>
+      </w:r>
+      <w:r>
+        <w:rPr>
+          <w:rFonts w:asciiTheme="minorHAnsi" w:hAnsiTheme="minorHAnsi" w:cstheme="minorHAnsi"/>
+        </w:rPr>
+        <w:t xml:space="preserve"> error</w:t>
+      </w:r>
+      <w:r>
+        <w:rPr>
+          <w:rFonts w:asciiTheme="minorHAnsi" w:hAnsiTheme="minorHAnsi" w:cstheme="minorHAnsi"/>
+        </w:rPr>
+        <w:t xml:space="preserve">.  This indicates </w:t>
+      </w:r>
+      <w:r>
+        <w:rPr>
+          <w:rFonts w:asciiTheme="minorHAnsi" w:hAnsiTheme="minorHAnsi" w:cstheme="minorHAnsi"/>
+        </w:rPr>
+        <w:t xml:space="preserve">that when </w:t>
+      </w:r>
+      <w:r>
+        <w:rPr>
+          <w:rFonts w:asciiTheme="minorHAnsi" w:hAnsiTheme="minorHAnsi" w:cstheme="minorHAnsi"/>
+        </w:rPr>
+        <w:t xml:space="preserve">the </w:t>
+      </w:r>
+      <w:r>
+        <w:rPr>
+          <w:rFonts w:ascii="Courier" w:hAnsi="Courier" w:cstheme="minorHAnsi"/>
+        </w:rPr>
+        <w:t>docker</w:t>
+      </w:r>
+      <w:r>
+        <w:rPr>
+          <w:rFonts w:asciiTheme="minorHAnsi" w:hAnsiTheme="minorHAnsi" w:cstheme="minorHAnsi"/>
+        </w:rPr>
+        <w:t xml:space="preserve"> command</w:t>
+      </w:r>
+      <w:r>
+        <w:rPr>
+          <w:rFonts w:asciiTheme="minorHAnsi" w:hAnsiTheme="minorHAnsi" w:cstheme="minorHAnsi"/>
+        </w:rPr>
+        <w:t xml:space="preserve"> was run as your user (</w:t>
+      </w:r>
+      <w:r>
+        <w:rPr>
+          <w:rFonts w:ascii="Courier" w:hAnsi="Courier" w:cstheme="minorHAnsi"/>
+        </w:rPr>
+        <w:t>comp190</w:t>
+      </w:r>
+      <w:r>
+        <w:rPr>
+          <w:rFonts w:asciiTheme="minorHAnsi" w:hAnsiTheme="minorHAnsi" w:cstheme="minorHAnsi"/>
+        </w:rPr>
+        <w:t xml:space="preserve">) it did not have </w:t>
+      </w:r>
+      <w:r>
+        <w:rPr>
+          <w:rFonts w:asciiTheme="minorHAnsi" w:hAnsiTheme="minorHAnsi" w:cstheme="minorHAnsi"/>
+        </w:rPr>
+        <w:t xml:space="preserve">the </w:t>
+      </w:r>
+      <w:r>
+        <w:rPr>
+          <w:rFonts w:asciiTheme="minorHAnsi" w:hAnsiTheme="minorHAnsi" w:cstheme="minorHAnsi"/>
+        </w:rPr>
+        <w:t>permission</w:t>
+      </w:r>
+      <w:r>
+        <w:rPr>
+          <w:rFonts w:asciiTheme="minorHAnsi" w:hAnsiTheme="minorHAnsi" w:cstheme="minorHAnsi"/>
+        </w:rPr>
+        <w:t>s</w:t>
+      </w:r>
+      <w:r>
+        <w:rPr>
+          <w:rFonts w:asciiTheme="minorHAnsi" w:hAnsiTheme="minorHAnsi" w:cstheme="minorHAnsi"/>
+        </w:rPr>
+        <w:t xml:space="preserve"> </w:t>
+      </w:r>
+      <w:r>
+        <w:rPr>
+          <w:rFonts w:asciiTheme="minorHAnsi" w:hAnsiTheme="minorHAnsi" w:cstheme="minorHAnsi"/>
+        </w:rPr>
+        <w:t xml:space="preserve">it needed to </w:t>
+      </w:r>
+      <w:r>
+        <w:rPr>
+          <w:rFonts w:asciiTheme="minorHAnsi" w:hAnsiTheme="minorHAnsi" w:cstheme="minorHAnsi"/>
+        </w:rPr>
+        <w:t>run</w:t>
+      </w:r>
+      <w:r>
+        <w:rPr>
+          <w:rFonts w:asciiTheme="minorHAnsi" w:hAnsiTheme="minorHAnsi" w:cstheme="minorHAnsi"/>
+        </w:rPr>
+        <w:t xml:space="preserve"> </w:t>
+      </w:r>
+      <w:r>
+        <w:rPr>
+          <w:rFonts w:asciiTheme="minorHAnsi" w:hAnsiTheme="minorHAnsi" w:cstheme="minorHAnsi"/>
+        </w:rPr>
+        <w:t xml:space="preserve">the </w:t>
+      </w:r>
+      <w:r>
+        <w:rPr>
+          <w:rFonts w:ascii="Courier" w:hAnsi="Courier" w:cstheme="minorHAnsi"/>
+        </w:rPr>
+        <w:t>hello-world</w:t>
+      </w:r>
+      <w:r>
+        <w:rPr>
+          <w:rFonts w:asciiTheme="minorHAnsi" w:hAnsiTheme="minorHAnsi" w:cstheme="minorHAnsi"/>
+        </w:rPr>
+        <w:t xml:space="preserve"> container.  </w:t>
+      </w:r>
+      <w:r>
+        <w:rPr>
+          <w:rFonts w:asciiTheme="minorHAnsi" w:hAnsiTheme="minorHAnsi" w:cstheme="minorHAnsi"/>
+        </w:rPr>
+        <w:t xml:space="preserve">One solution would be to run </w:t>
+      </w:r>
+      <w:r>
+        <w:rPr>
+          <w:rFonts w:ascii="Courier" w:hAnsi="Courier" w:cstheme="minorHAnsi"/>
+        </w:rPr>
+        <w:t>docker</w:t>
+      </w:r>
+      <w:r>
+        <w:rPr>
+          <w:rFonts w:asciiTheme="minorHAnsi" w:hAnsiTheme="minorHAnsi" w:cstheme="minorHAnsi"/>
+        </w:rPr>
+        <w:t xml:space="preserve"> as root by using </w:t>
+      </w:r>
+      <w:r>
+        <w:rPr>
+          <w:rFonts w:ascii="Courier" w:hAnsi="Courier" w:cstheme="minorHAnsi"/>
+        </w:rPr>
+        <w:t>sudo</w:t>
+      </w:r>
+      <w:r>
+        <w:rPr>
+          <w:rFonts w:asciiTheme="minorHAnsi" w:hAnsiTheme="minorHAnsi" w:cstheme="minorHAnsi"/>
+        </w:rPr>
+        <w:t xml:space="preserve">.  While that will work, it is not a recommended solution. Running </w:t>
+      </w:r>
+      <w:r>
+        <w:rPr>
+          <w:rFonts w:ascii="Courier" w:hAnsi="Courier" w:cstheme="minorHAnsi"/>
+        </w:rPr>
+        <w:t>docker</w:t>
+      </w:r>
+      <w:r>
+        <w:rPr>
+          <w:rFonts w:asciiTheme="minorHAnsi" w:hAnsiTheme="minorHAnsi" w:cstheme="minorHAnsi"/>
+        </w:rPr>
+        <w:t xml:space="preserve"> as </w:t>
+      </w:r>
+      <w:r>
+        <w:rPr>
+          <w:rFonts w:ascii="Courier" w:hAnsi="Courier" w:cstheme="minorHAnsi"/>
         </w:rPr>
         <w:t>root</w:t>
       </w:r>
       <w:r>
         <w:rPr>
           <w:rFonts w:asciiTheme="minorHAnsi" w:hAnsiTheme="minorHAnsi" w:cstheme="minorHAnsi"/>
-          <w:b/>
-          <w:bCs/>
-          <w:u w:val="single"/>
-        </w:rPr>
-        <w:t>)</w:t>
-      </w:r>
-    </w:p>
-    <w:p>
-      <w:pPr>
-        <w:rPr>
-          <w:rFonts w:asciiTheme="minorHAnsi" w:hAnsiTheme="minorHAnsi" w:cstheme="minorHAnsi"/>
-        </w:rPr>
-      </w:pPr>
-    </w:p>
-    <w:p>
-      <w:pPr>
-        <w:rPr>
-          <w:rFonts w:asciiTheme="minorHAnsi" w:hAnsiTheme="minorHAnsi" w:cstheme="minorHAnsi"/>
-        </w:rPr>
-      </w:pPr>
-      <w:r>
-        <w:rPr>
-          <w:rFonts w:asciiTheme="minorHAnsi" w:hAnsiTheme="minorHAnsi" w:cstheme="minorHAnsi"/>
-        </w:rPr>
-        <w:t>The output you saw in #</w:t>
-      </w:r>
-      <w:proofErr w:type="gramStart"/>
-      <w:r>
-        <w:rPr>
-          <w:rFonts w:asciiTheme="minorHAnsi" w:hAnsiTheme="minorHAnsi" w:cstheme="minorHAnsi"/>
-        </w:rPr>
-        <w:t>11.b</w:t>
-      </w:r>
-      <w:proofErr w:type="gramEnd"/>
-      <w:r>
-        <w:rPr>
-          <w:rFonts w:asciiTheme="minorHAnsi" w:hAnsiTheme="minorHAnsi" w:cstheme="minorHAnsi"/>
-        </w:rPr>
-        <w:t xml:space="preserve"> shows a </w:t>
-      </w:r>
-      <w:r>
-        <w:rPr>
-          <w:rFonts w:asciiTheme="minorHAnsi" w:hAnsiTheme="minorHAnsi" w:cstheme="minorHAnsi"/>
-        </w:rPr>
-        <w:t>“</w:t>
-      </w:r>
-      <w:r>
-        <w:rPr>
-          <w:rFonts w:asciiTheme="minorHAnsi" w:hAnsiTheme="minorHAnsi" w:cstheme="minorHAnsi"/>
-        </w:rPr>
-        <w:t>permission denied</w:t>
-      </w:r>
-      <w:r>
-        <w:rPr>
-          <w:rFonts w:asciiTheme="minorHAnsi" w:hAnsiTheme="minorHAnsi" w:cstheme="minorHAnsi"/>
-        </w:rPr>
-        <w:t>”</w:t>
-      </w:r>
-      <w:r>
-        <w:rPr>
-          <w:rFonts w:asciiTheme="minorHAnsi" w:hAnsiTheme="minorHAnsi" w:cstheme="minorHAnsi"/>
-        </w:rPr>
-        <w:t xml:space="preserve"> error</w:t>
-      </w:r>
-      <w:r>
-        <w:rPr>
-          <w:rFonts w:asciiTheme="minorHAnsi" w:hAnsiTheme="minorHAnsi" w:cstheme="minorHAnsi"/>
-        </w:rPr>
-        <w:t xml:space="preserve">.  This indicates </w:t>
-      </w:r>
-      <w:r>
-        <w:rPr>
-          <w:rFonts w:asciiTheme="minorHAnsi" w:hAnsiTheme="minorHAnsi" w:cstheme="minorHAnsi"/>
-        </w:rPr>
-        <w:t xml:space="preserve">that when </w:t>
-      </w:r>
-      <w:r>
-        <w:rPr>
-          <w:rFonts w:asciiTheme="minorHAnsi" w:hAnsiTheme="minorHAnsi" w:cstheme="minorHAnsi"/>
-        </w:rPr>
-        <w:t xml:space="preserve">the </w:t>
-      </w:r>
-      <w:r>
-        <w:rPr>
-          <w:rFonts w:ascii="Courier" w:hAnsi="Courier" w:cstheme="minorHAnsi"/>
-        </w:rPr>
-        <w:t>docker</w:t>
-      </w:r>
-      <w:r>
-        <w:rPr>
-          <w:rFonts w:asciiTheme="minorHAnsi" w:hAnsiTheme="minorHAnsi" w:cstheme="minorHAnsi"/>
-        </w:rPr>
-        <w:t xml:space="preserve"> command</w:t>
-      </w:r>
-      <w:r>
-        <w:rPr>
-          <w:rFonts w:asciiTheme="minorHAnsi" w:hAnsiTheme="minorHAnsi" w:cstheme="minorHAnsi"/>
-        </w:rPr>
-        <w:t xml:space="preserve"> was run as your user (</w:t>
-      </w:r>
-      <w:r>
-        <w:rPr>
-          <w:rFonts w:ascii="Courier" w:hAnsi="Courier" w:cstheme="minorHAnsi"/>
-        </w:rPr>
-        <w:t>comp190</w:t>
-      </w:r>
-      <w:r>
-        <w:rPr>
-          <w:rFonts w:asciiTheme="minorHAnsi" w:hAnsiTheme="minorHAnsi" w:cstheme="minorHAnsi"/>
-        </w:rPr>
-        <w:t xml:space="preserve">) it did not have </w:t>
-      </w:r>
-      <w:r>
-        <w:rPr>
-          <w:rFonts w:asciiTheme="minorHAnsi" w:hAnsiTheme="minorHAnsi" w:cstheme="minorHAnsi"/>
-        </w:rPr>
-        <w:t xml:space="preserve">the </w:t>
-      </w:r>
-      <w:r>
-        <w:rPr>
-          <w:rFonts w:asciiTheme="minorHAnsi" w:hAnsiTheme="minorHAnsi" w:cstheme="minorHAnsi"/>
-        </w:rPr>
-        <w:t>permission</w:t>
-      </w:r>
-      <w:r>
-        <w:rPr>
-          <w:rFonts w:asciiTheme="minorHAnsi" w:hAnsiTheme="minorHAnsi" w:cstheme="minorHAnsi"/>
-        </w:rPr>
-        <w:t>s</w:t>
-      </w:r>
-      <w:r>
-        <w:rPr>
-          <w:rFonts w:asciiTheme="minorHAnsi" w:hAnsiTheme="minorHAnsi" w:cstheme="minorHAnsi"/>
-        </w:rPr>
-        <w:t xml:space="preserve"> </w:t>
-      </w:r>
-      <w:r>
-        <w:rPr>
-          <w:rFonts w:asciiTheme="minorHAnsi" w:hAnsiTheme="minorHAnsi" w:cstheme="minorHAnsi"/>
-        </w:rPr>
-        <w:t xml:space="preserve">it needed to </w:t>
-      </w:r>
-      <w:r>
-        <w:rPr>
-          <w:rFonts w:asciiTheme="minorHAnsi" w:hAnsiTheme="minorHAnsi" w:cstheme="minorHAnsi"/>
-        </w:rPr>
-        <w:t>run</w:t>
-      </w:r>
-      <w:r>
-        <w:rPr>
-          <w:rFonts w:asciiTheme="minorHAnsi" w:hAnsiTheme="minorHAnsi" w:cstheme="minorHAnsi"/>
-        </w:rPr>
-        <w:t xml:space="preserve"> </w:t>
-      </w:r>
-      <w:r>
-        <w:rPr>
-          <w:rFonts w:asciiTheme="minorHAnsi" w:hAnsiTheme="minorHAnsi" w:cstheme="minorHAnsi"/>
-        </w:rPr>
-        <w:t xml:space="preserve">the </w:t>
-      </w:r>
-      <w:r>
-        <w:rPr>
-          <w:rFonts w:ascii="Courier" w:hAnsi="Courier" w:cstheme="minorHAnsi"/>
-        </w:rPr>
-        <w:t>hello-world</w:t>
-      </w:r>
-      <w:r>
-        <w:rPr>
-          <w:rFonts w:asciiTheme="minorHAnsi" w:hAnsiTheme="minorHAnsi" w:cstheme="minorHAnsi"/>
-        </w:rPr>
-        <w:t xml:space="preserve"> container.  </w:t>
-      </w:r>
-      <w:r>
-        <w:rPr>
-          <w:rFonts w:asciiTheme="minorHAnsi" w:hAnsiTheme="minorHAnsi" w:cstheme="minorHAnsi"/>
-        </w:rPr>
-        <w:t xml:space="preserve">One solution would be to run </w:t>
-      </w:r>
-      <w:r>
-        <w:rPr>
-          <w:rFonts w:ascii="Courier" w:hAnsi="Courier" w:cstheme="minorHAnsi"/>
-        </w:rPr>
-        <w:t>docker</w:t>
-      </w:r>
-      <w:r>
-        <w:rPr>
-          <w:rFonts w:asciiTheme="minorHAnsi" w:hAnsiTheme="minorHAnsi" w:cstheme="minorHAnsi"/>
-        </w:rPr>
-        <w:t xml:space="preserve"> as root by using </w:t>
-      </w:r>
-      <w:proofErr w:type="spellStart"/>
-      <w:r>
-        <w:rPr>
-          <w:rFonts w:ascii="Courier" w:hAnsi="Courier" w:cstheme="minorHAnsi"/>
-        </w:rPr>
-        <w:t>sudo</w:t>
-      </w:r>
-      <w:proofErr w:type="spellEnd"/>
-      <w:r>
-        <w:rPr>
-          <w:rFonts w:asciiTheme="minorHAnsi" w:hAnsiTheme="minorHAnsi" w:cstheme="minorHAnsi"/>
-        </w:rPr>
-        <w:t>.  While that will work, it is not a recommended solution</w:t>
-      </w:r>
-      <w:r>
-        <w:rPr>
-          <w:rFonts w:asciiTheme="minorHAnsi" w:hAnsiTheme="minorHAnsi" w:cstheme="minorHAnsi"/>
-        </w:rPr>
-        <w:t xml:space="preserve">. Running </w:t>
-      </w:r>
-      <w:r>
-        <w:rPr>
-          <w:rFonts w:ascii="Courier" w:hAnsi="Courier" w:cstheme="minorHAnsi"/>
-        </w:rPr>
-        <w:t>docker</w:t>
-      </w:r>
-      <w:r>
-        <w:rPr>
-          <w:rFonts w:asciiTheme="minorHAnsi" w:hAnsiTheme="minorHAnsi" w:cstheme="minorHAnsi"/>
-        </w:rPr>
-        <w:t xml:space="preserve"> as </w:t>
-      </w:r>
-      <w:r>
-        <w:rPr>
-          <w:rFonts w:ascii="Courier" w:hAnsi="Courier" w:cstheme="minorHAnsi"/>
-        </w:rPr>
-        <w:t>root</w:t>
-      </w:r>
-      <w:r>
-        <w:rPr>
-          <w:rFonts w:asciiTheme="minorHAnsi" w:hAnsiTheme="minorHAnsi" w:cstheme="minorHAnsi"/>
-        </w:rPr>
-        <w:t xml:space="preserve"> </w:t>
-      </w:r>
-      <w:r>
-        <w:rPr>
-          <w:rFonts w:asciiTheme="minorHAnsi" w:hAnsiTheme="minorHAnsi" w:cstheme="minorHAnsi"/>
-        </w:rPr>
-        <w:t xml:space="preserve">gives super user privileges to the running containers, </w:t>
+        </w:rPr>
+        <w:t xml:space="preserve"> gives super user privileges to the running containers, </w:t>
       </w:r>
       <w:r>
         <w:rPr>
@@ -6488,21 +5934,7 @@
           <w:rFonts w:asciiTheme="minorHAnsi" w:hAnsiTheme="minorHAnsi" w:cstheme="minorHAnsi"/>
         </w:rPr>
         <w:lastRenderedPageBreak/>
-        <w:t>12. In the error message in #</w:t>
-      </w:r>
-      <w:proofErr w:type="gramStart"/>
-      <w:r>
-        <w:rPr>
-          <w:rFonts w:asciiTheme="minorHAnsi" w:hAnsiTheme="minorHAnsi" w:cstheme="minorHAnsi"/>
-        </w:rPr>
-        <w:t>11.b</w:t>
-      </w:r>
-      <w:proofErr w:type="gramEnd"/>
-      <w:r>
-        <w:rPr>
-          <w:rFonts w:asciiTheme="minorHAnsi" w:hAnsiTheme="minorHAnsi" w:cstheme="minorHAnsi"/>
-        </w:rPr>
-        <w:t xml:space="preserve"> the “permission denied” error results when </w:t>
+        <w:t xml:space="preserve">12. In the error message in #11.b the “permission denied” error results when </w:t>
       </w:r>
       <w:r>
         <w:rPr>
@@ -6540,16 +5972,8 @@
         <w:rPr>
           <w:rFonts w:ascii="Courier" w:hAnsi="Courier" w:cstheme="minorHAnsi"/>
         </w:rPr>
-        <w:t>/var/run/</w:t>
-      </w:r>
-      <w:proofErr w:type="spellStart"/>
-      <w:r>
-        <w:rPr>
-          <w:rFonts w:ascii="Courier" w:hAnsi="Courier" w:cstheme="minorHAnsi"/>
-        </w:rPr>
-        <w:t>docker.sock</w:t>
-      </w:r>
-      <w:proofErr w:type="spellEnd"/>
+        <w:t>/var/run/docker.sock</w:t>
+      </w:r>
       <w:r>
         <w:rPr>
           <w:rFonts w:asciiTheme="minorHAnsi" w:hAnsiTheme="minorHAnsi" w:cstheme="minorHAnsi"/>
@@ -6590,21 +6014,7 @@
         <w:rPr>
           <w:rFonts w:asciiTheme="minorHAnsi" w:hAnsiTheme="minorHAnsi" w:cstheme="minorHAnsi"/>
         </w:rPr>
-        <w:t xml:space="preserve"> host operating system (</w:t>
-      </w:r>
-      <w:proofErr w:type="gramStart"/>
-      <w:r>
-        <w:rPr>
-          <w:rFonts w:asciiTheme="minorHAnsi" w:hAnsiTheme="minorHAnsi" w:cstheme="minorHAnsi"/>
-        </w:rPr>
-        <w:t>e.g.</w:t>
-      </w:r>
-      <w:proofErr w:type="gramEnd"/>
-      <w:r>
-        <w:rPr>
-          <w:rFonts w:asciiTheme="minorHAnsi" w:hAnsiTheme="minorHAnsi" w:cstheme="minorHAnsi"/>
-        </w:rPr>
-        <w:t xml:space="preserve"> MacOS or Windows).  </w:t>
+        <w:t xml:space="preserve"> host operating system (e.g. MacOS or Windows).  </w:t>
       </w:r>
     </w:p>
     <w:p>
@@ -6643,16 +6053,8 @@
         <w:rPr>
           <w:rFonts w:ascii="Courier" w:hAnsi="Courier" w:cstheme="minorHAnsi"/>
         </w:rPr>
-        <w:t>/var/run/</w:t>
-      </w:r>
-      <w:proofErr w:type="spellStart"/>
-      <w:r>
-        <w:rPr>
-          <w:rFonts w:ascii="Courier" w:hAnsi="Courier" w:cstheme="minorHAnsi"/>
-        </w:rPr>
-        <w:t>docker.sock</w:t>
-      </w:r>
-      <w:proofErr w:type="spellEnd"/>
+        <w:t>/var/run/docker.sock</w:t>
+      </w:r>
       <w:r>
         <w:rPr>
           <w:rFonts w:asciiTheme="minorHAnsi" w:hAnsiTheme="minorHAnsi" w:cstheme="minorHAnsi"/>
@@ -7295,13 +6697,7 @@
         <w:rPr>
           <w:rFonts w:asciiTheme="minorHAnsi" w:hAnsiTheme="minorHAnsi" w:cstheme="minorHAnsi"/>
         </w:rPr>
-        <w:t xml:space="preserve">Compare your </w:t>
-      </w:r>
-      <w:r>
-        <w:rPr>
-          <w:rFonts w:asciiTheme="minorHAnsi" w:hAnsiTheme="minorHAnsi" w:cstheme="minorHAnsi"/>
-        </w:rPr>
-        <w:t>(</w:t>
+        <w:t>Compare your (</w:t>
       </w:r>
       <w:r>
         <w:rPr>
@@ -7313,28 +6709,14 @@
         <w:rPr>
           <w:rFonts w:asciiTheme="minorHAnsi" w:hAnsiTheme="minorHAnsi" w:cstheme="minorHAnsi"/>
         </w:rPr>
-        <w:t>)</w:t>
-      </w:r>
-      <w:r>
-        <w:rPr>
-          <w:rFonts w:asciiTheme="minorHAnsi" w:hAnsiTheme="minorHAnsi" w:cstheme="minorHAnsi"/>
-        </w:rPr>
-        <w:t xml:space="preserve"> permissions to for the file </w:t>
-      </w:r>
-      <w:r>
-        <w:rPr>
-          <w:rFonts w:ascii="Courier" w:hAnsi="Courier" w:cstheme="minorHAnsi"/>
-        </w:rPr>
-        <w:t>/var/run/</w:t>
-      </w:r>
-      <w:proofErr w:type="spellStart"/>
-      <w:r>
-        <w:rPr>
-          <w:rFonts w:ascii="Courier" w:hAnsi="Courier" w:cstheme="minorHAnsi"/>
-        </w:rPr>
-        <w:t>docker.sock</w:t>
-      </w:r>
-      <w:proofErr w:type="spellEnd"/>
+        <w:t xml:space="preserve">) permissions to for the file </w:t>
+      </w:r>
+      <w:r>
+        <w:rPr>
+          <w:rFonts w:ascii="Courier" w:hAnsi="Courier" w:cstheme="minorHAnsi"/>
+        </w:rPr>
+        <w:t>/var/run/docker.sock</w:t>
+      </w:r>
       <w:r>
         <w:rPr>
           <w:rFonts w:asciiTheme="minorHAnsi" w:hAnsiTheme="minorHAnsi" w:cstheme="minorHAnsi"/>
@@ -7465,16 +6847,8 @@
         <w:rPr>
           <w:rFonts w:ascii="Courier" w:hAnsi="Courier" w:cstheme="minorHAnsi"/>
         </w:rPr>
-        <w:t>/var/run/</w:t>
-      </w:r>
-      <w:proofErr w:type="spellStart"/>
-      <w:r>
-        <w:rPr>
-          <w:rFonts w:ascii="Courier" w:hAnsi="Courier" w:cstheme="minorHAnsi"/>
-        </w:rPr>
-        <w:t>docker.sock</w:t>
-      </w:r>
-      <w:proofErr w:type="spellEnd"/>
+        <w:t>/var/run/docker.sock</w:t>
+      </w:r>
       <w:r>
         <w:rPr>
           <w:rFonts w:asciiTheme="minorHAnsi" w:hAnsiTheme="minorHAnsi" w:cstheme="minorHAnsi"/>
@@ -7511,14 +6885,12 @@
         </w:rPr>
         <w:t xml:space="preserve"> using </w:t>
       </w:r>
-      <w:proofErr w:type="spellStart"/>
       <w:r>
         <w:rPr>
           <w:rFonts w:ascii="Courier" w:hAnsi="Courier" w:cstheme="minorHAnsi"/>
         </w:rPr>
         <w:t>sudo</w:t>
       </w:r>
-      <w:proofErr w:type="spellEnd"/>
       <w:r>
         <w:rPr>
           <w:rFonts w:asciiTheme="minorHAnsi" w:hAnsiTheme="minorHAnsi" w:cstheme="minorHAnsi"/>
@@ -7667,14 +7039,12 @@
         </w:rPr>
         <w:t xml:space="preserve">The </w:t>
       </w:r>
-      <w:proofErr w:type="spellStart"/>
       <w:r>
         <w:rPr>
           <w:rFonts w:ascii="Courier" w:hAnsi="Courier" w:cstheme="minorHAnsi"/>
         </w:rPr>
         <w:t>usermod</w:t>
       </w:r>
-      <w:proofErr w:type="spellEnd"/>
       <w:r>
         <w:rPr>
           <w:rFonts w:asciiTheme="minorHAnsi" w:hAnsiTheme="minorHAnsi" w:cstheme="minorHAnsi"/>
@@ -7697,21 +7067,7 @@
         <w:rPr>
           <w:rFonts w:asciiTheme="minorHAnsi" w:hAnsiTheme="minorHAnsi" w:cstheme="minorHAnsi"/>
         </w:rPr>
-        <w:t xml:space="preserve"> supplementary (</w:t>
-      </w:r>
-      <w:proofErr w:type="gramStart"/>
-      <w:r>
-        <w:rPr>
-          <w:rFonts w:asciiTheme="minorHAnsi" w:hAnsiTheme="minorHAnsi" w:cstheme="minorHAnsi"/>
-        </w:rPr>
-        <w:t>i.e.</w:t>
-      </w:r>
-      <w:proofErr w:type="gramEnd"/>
-      <w:r>
-        <w:rPr>
-          <w:rFonts w:asciiTheme="minorHAnsi" w:hAnsiTheme="minorHAnsi" w:cstheme="minorHAnsi"/>
-        </w:rPr>
-        <w:t xml:space="preserve"> an </w:t>
+        <w:t xml:space="preserve"> supplementary (i.e. an </w:t>
       </w:r>
       <w:r>
         <w:rPr>
@@ -7753,76 +7109,52 @@
         </w:rPr>
         <w:tab/>
       </w:r>
-      <w:proofErr w:type="spellStart"/>
+      <w:r>
+        <w:rPr>
+          <w:rFonts w:ascii="Courier" w:hAnsi="Courier" w:cstheme="minorHAnsi"/>
+        </w:rPr>
+        <w:t>usermod --append --g</w:t>
+      </w:r>
+      <w:r>
+        <w:rPr>
+          <w:rFonts w:ascii="Courier" w:hAnsi="Courier" w:cstheme="minorHAnsi"/>
+        </w:rPr>
+        <w:t>roups</w:t>
+      </w:r>
+      <w:r>
+        <w:rPr>
+          <w:rFonts w:ascii="Courier" w:hAnsi="Courier" w:cstheme="minorHAnsi"/>
+        </w:rPr>
+        <w:t xml:space="preserve"> &lt;groupname&gt; &lt;username&gt;</w:t>
+      </w:r>
+    </w:p>
+    <w:p>
+      <w:pPr>
+        <w:ind w:left="720"/>
+        <w:rPr>
+          <w:rFonts w:asciiTheme="minorHAnsi" w:hAnsiTheme="minorHAnsi" w:cstheme="minorHAnsi"/>
+        </w:rPr>
+      </w:pPr>
+    </w:p>
+    <w:p>
+      <w:pPr>
+        <w:ind w:left="720"/>
+        <w:rPr>
+          <w:rFonts w:asciiTheme="minorHAnsi" w:hAnsiTheme="minorHAnsi" w:cstheme="minorHAnsi"/>
+        </w:rPr>
+      </w:pPr>
+      <w:r>
+        <w:rPr>
+          <w:rFonts w:asciiTheme="minorHAnsi" w:hAnsiTheme="minorHAnsi" w:cstheme="minorHAnsi"/>
+        </w:rPr>
+        <w:t xml:space="preserve">Use the </w:t>
+      </w:r>
       <w:r>
         <w:rPr>
           <w:rFonts w:ascii="Courier" w:hAnsi="Courier" w:cstheme="minorHAnsi"/>
         </w:rPr>
         <w:t>usermod</w:t>
       </w:r>
-      <w:proofErr w:type="spellEnd"/>
-      <w:r>
-        <w:rPr>
-          <w:rFonts w:ascii="Courier" w:hAnsi="Courier" w:cstheme="minorHAnsi"/>
-        </w:rPr>
-        <w:t xml:space="preserve"> --append --g</w:t>
-      </w:r>
-      <w:r>
-        <w:rPr>
-          <w:rFonts w:ascii="Courier" w:hAnsi="Courier" w:cstheme="minorHAnsi"/>
-        </w:rPr>
-        <w:t>roups</w:t>
-      </w:r>
-      <w:r>
-        <w:rPr>
-          <w:rFonts w:ascii="Courier" w:hAnsi="Courier" w:cstheme="minorHAnsi"/>
-        </w:rPr>
-        <w:t xml:space="preserve"> &lt;</w:t>
-      </w:r>
-      <w:proofErr w:type="spellStart"/>
-      <w:r>
-        <w:rPr>
-          <w:rFonts w:ascii="Courier" w:hAnsi="Courier" w:cstheme="minorHAnsi"/>
-        </w:rPr>
-        <w:t>groupname</w:t>
-      </w:r>
-      <w:proofErr w:type="spellEnd"/>
-      <w:r>
-        <w:rPr>
-          <w:rFonts w:ascii="Courier" w:hAnsi="Courier" w:cstheme="minorHAnsi"/>
-        </w:rPr>
-        <w:t>&gt; &lt;username&gt;</w:t>
-      </w:r>
-    </w:p>
-    <w:p>
-      <w:pPr>
-        <w:ind w:left="720"/>
-        <w:rPr>
-          <w:rFonts w:asciiTheme="minorHAnsi" w:hAnsiTheme="minorHAnsi" w:cstheme="minorHAnsi"/>
-        </w:rPr>
-      </w:pPr>
-    </w:p>
-    <w:p>
-      <w:pPr>
-        <w:ind w:left="720"/>
-        <w:rPr>
-          <w:rFonts w:asciiTheme="minorHAnsi" w:hAnsiTheme="minorHAnsi" w:cstheme="minorHAnsi"/>
-        </w:rPr>
-      </w:pPr>
-      <w:r>
-        <w:rPr>
-          <w:rFonts w:asciiTheme="minorHAnsi" w:hAnsiTheme="minorHAnsi" w:cstheme="minorHAnsi"/>
-        </w:rPr>
-        <w:t xml:space="preserve">Use the </w:t>
-      </w:r>
-      <w:proofErr w:type="spellStart"/>
-      <w:r>
-        <w:rPr>
-          <w:rFonts w:ascii="Courier" w:hAnsi="Courier" w:cstheme="minorHAnsi"/>
-        </w:rPr>
-        <w:t>usermod</w:t>
-      </w:r>
-      <w:proofErr w:type="spellEnd"/>
       <w:r>
         <w:rPr>
           <w:rFonts w:asciiTheme="minorHAnsi" w:hAnsiTheme="minorHAnsi" w:cstheme="minorHAnsi"/>
@@ -7941,19 +7273,11 @@
         </w:rPr>
         <w:tab/>
       </w:r>
-      <w:proofErr w:type="spellStart"/>
-      <w:r>
-        <w:rPr>
-          <w:rFonts w:ascii="Courier" w:hAnsi="Courier" w:cstheme="minorHAnsi"/>
-        </w:rPr>
-        <w:t>newgrp</w:t>
-      </w:r>
-      <w:proofErr w:type="spellEnd"/>
-      <w:r>
-        <w:rPr>
-          <w:rFonts w:ascii="Courier" w:hAnsi="Courier" w:cstheme="minorHAnsi"/>
-        </w:rPr>
-        <w:t xml:space="preserve"> docker</w:t>
+      <w:r>
+        <w:rPr>
+          <w:rFonts w:ascii="Courier" w:hAnsi="Courier" w:cstheme="minorHAnsi"/>
+        </w:rPr>
+        <w:t>newgrp docker</w:t>
       </w:r>
     </w:p>
     <w:p>
@@ -8069,27 +7393,67 @@
         <w:rPr>
           <w:rFonts w:ascii="Courier" w:hAnsi="Courier" w:cstheme="minorHAnsi"/>
         </w:rPr>
-        <w:t>/var/run/</w:t>
-      </w:r>
-      <w:proofErr w:type="spellStart"/>
-      <w:r>
-        <w:rPr>
-          <w:rFonts w:ascii="Courier" w:hAnsi="Courier" w:cstheme="minorHAnsi"/>
-        </w:rPr>
-        <w:t>docker.sock</w:t>
-      </w:r>
-      <w:proofErr w:type="spellEnd"/>
+        <w:t>/var/run/docker.sock</w:t>
+      </w:r>
+      <w:r>
+        <w:rPr>
+          <w:rFonts w:asciiTheme="minorHAnsi" w:hAnsiTheme="minorHAnsi" w:cstheme="minorHAnsi"/>
+        </w:rPr>
+        <w:t xml:space="preserve"> file and thus you should be able to run Docker containers.</w:t>
+      </w:r>
       <w:r>
         <w:rPr>
           <w:rFonts w:asciiTheme="minorHAnsi" w:hAnsiTheme="minorHAnsi" w:cstheme="minorHAnsi"/>
         </w:rPr>
         <w:t xml:space="preserve"> </w:t>
       </w:r>
-      <w:r>
-        <w:rPr>
-          <w:rFonts w:asciiTheme="minorHAnsi" w:hAnsiTheme="minorHAnsi" w:cstheme="minorHAnsi"/>
-        </w:rPr>
-        <w:t>file and thus you should be able to run Docker containers.</w:t>
+    </w:p>
+    <w:p>
+      <w:pPr>
+        <w:rPr>
+          <w:rFonts w:asciiTheme="minorHAnsi" w:hAnsiTheme="minorHAnsi" w:cstheme="minorHAnsi"/>
+        </w:rPr>
+      </w:pPr>
+    </w:p>
+    <w:p>
+      <w:pPr>
+        <w:rPr>
+          <w:rFonts w:asciiTheme="minorHAnsi" w:hAnsiTheme="minorHAnsi" w:cstheme="minorHAnsi"/>
+        </w:rPr>
+      </w:pPr>
+      <w:r>
+        <w:rPr>
+          <w:rFonts w:asciiTheme="minorHAnsi" w:hAnsiTheme="minorHAnsi" w:cstheme="minorHAnsi"/>
+        </w:rPr>
+        <w:t xml:space="preserve">Use the command: </w:t>
+      </w:r>
+    </w:p>
+    <w:p>
+      <w:pPr>
+        <w:ind w:left="720"/>
+        <w:rPr>
+          <w:rFonts w:asciiTheme="minorHAnsi" w:hAnsiTheme="minorHAnsi" w:cstheme="minorHAnsi"/>
+        </w:rPr>
+      </w:pPr>
+    </w:p>
+    <w:p>
+      <w:pPr>
+        <w:ind w:left="720" w:firstLine="720"/>
+        <w:rPr>
+          <w:rFonts w:asciiTheme="minorHAnsi" w:hAnsiTheme="minorHAnsi" w:cstheme="minorHAnsi"/>
+        </w:rPr>
+      </w:pPr>
+      <w:r>
+        <w:rPr>
+          <w:rFonts w:ascii="Courier" w:hAnsi="Courier" w:cstheme="minorHAnsi"/>
+        </w:rPr>
+        <w:t xml:space="preserve">docker </w:t>
+      </w:r>
+      <w:r>
+        <w:rPr>
+          <w:rFonts w:ascii="Courier" w:hAnsi="Courier" w:cstheme="minorHAnsi"/>
+        </w:rPr>
+        <w:t>run hello-world</w:t>
       </w:r>
       <w:r>
         <w:rPr>
@@ -8100,91 +7464,23 @@
     </w:p>
     <w:p>
       <w:pPr>
-        <w:rPr>
-          <w:rFonts w:asciiTheme="minorHAnsi" w:hAnsiTheme="minorHAnsi" w:cstheme="minorHAnsi"/>
-        </w:rPr>
-      </w:pPr>
-    </w:p>
-    <w:p>
-      <w:pPr>
-        <w:rPr>
-          <w:rFonts w:asciiTheme="minorHAnsi" w:hAnsiTheme="minorHAnsi" w:cstheme="minorHAnsi"/>
-        </w:rPr>
-      </w:pPr>
-      <w:r>
-        <w:rPr>
-          <w:rFonts w:asciiTheme="minorHAnsi" w:hAnsiTheme="minorHAnsi" w:cstheme="minorHAnsi"/>
-        </w:rPr>
-        <w:t xml:space="preserve">Use the command: </w:t>
-      </w:r>
-    </w:p>
-    <w:p>
-      <w:pPr>
-        <w:ind w:left="720"/>
-        <w:rPr>
-          <w:rFonts w:asciiTheme="minorHAnsi" w:hAnsiTheme="minorHAnsi" w:cstheme="minorHAnsi"/>
-        </w:rPr>
-      </w:pPr>
-    </w:p>
-    <w:p>
-      <w:pPr>
         <w:ind w:left="720" w:firstLine="720"/>
         <w:rPr>
           <w:rFonts w:asciiTheme="minorHAnsi" w:hAnsiTheme="minorHAnsi" w:cstheme="minorHAnsi"/>
         </w:rPr>
       </w:pPr>
-      <w:r>
-        <w:rPr>
-          <w:rFonts w:ascii="Courier" w:hAnsi="Courier" w:cstheme="minorHAnsi"/>
-        </w:rPr>
-        <w:t xml:space="preserve">docker </w:t>
-      </w:r>
-      <w:r>
-        <w:rPr>
-          <w:rFonts w:ascii="Courier" w:hAnsi="Courier" w:cstheme="minorHAnsi"/>
-        </w:rPr>
-        <w:t>run hello-world</w:t>
-      </w:r>
-      <w:r>
-        <w:rPr>
-          <w:rFonts w:asciiTheme="minorHAnsi" w:hAnsiTheme="minorHAnsi" w:cstheme="minorHAnsi"/>
-        </w:rPr>
-        <w:t xml:space="preserve"> </w:t>
-      </w:r>
-    </w:p>
-    <w:p>
-      <w:pPr>
-        <w:ind w:left="720" w:firstLine="720"/>
-        <w:rPr>
-          <w:rFonts w:asciiTheme="minorHAnsi" w:hAnsiTheme="minorHAnsi" w:cstheme="minorHAnsi"/>
-        </w:rPr>
-      </w:pPr>
-    </w:p>
-    <w:p>
-      <w:pPr>
-        <w:rPr>
-          <w:rFonts w:asciiTheme="minorHAnsi" w:hAnsiTheme="minorHAnsi" w:cstheme="minorHAnsi"/>
-        </w:rPr>
-      </w:pPr>
-      <w:r>
-        <w:rPr>
-          <w:rFonts w:asciiTheme="minorHAnsi" w:hAnsiTheme="minorHAnsi" w:cstheme="minorHAnsi"/>
-        </w:rPr>
-        <w:t xml:space="preserve">Take a screenshot of your command and the lines of the input down to where it </w:t>
-      </w:r>
-      <w:proofErr w:type="gramStart"/>
-      <w:r>
-        <w:rPr>
-          <w:rFonts w:asciiTheme="minorHAnsi" w:hAnsiTheme="minorHAnsi" w:cstheme="minorHAnsi"/>
-        </w:rPr>
-        <w:t>says</w:t>
-      </w:r>
-      <w:proofErr w:type="gramEnd"/>
-      <w:r>
-        <w:rPr>
-          <w:rFonts w:asciiTheme="minorHAnsi" w:hAnsiTheme="minorHAnsi" w:cstheme="minorHAnsi"/>
-        </w:rPr>
-        <w:t xml:space="preserve"> “Hello from Docker” and paste it here.</w:t>
+    </w:p>
+    <w:p>
+      <w:pPr>
+        <w:rPr>
+          <w:rFonts w:asciiTheme="minorHAnsi" w:hAnsiTheme="minorHAnsi" w:cstheme="minorHAnsi"/>
+        </w:rPr>
+      </w:pPr>
+      <w:r>
+        <w:rPr>
+          <w:rFonts w:asciiTheme="minorHAnsi" w:hAnsiTheme="minorHAnsi" w:cstheme="minorHAnsi"/>
+        </w:rPr>
+        <w:t>Take a screenshot of your command and the lines of the input down to where it says “Hello from Docker” and paste it here.</w:t>
       </w:r>
     </w:p>
     <w:p>
@@ -8349,7 +7645,6 @@
         </w:rPr>
         <w:t xml:space="preserve">The </w:t>
       </w:r>
-      <w:proofErr w:type="spellStart"/>
       <w:r>
         <w:rPr>
           <w:rFonts w:ascii="Courier" w:hAnsi="Courier" w:cstheme="minorHAnsi"/>
@@ -8357,7 +7652,6 @@
         </w:rPr>
         <w:t>Dockerfile</w:t>
       </w:r>
-      <w:proofErr w:type="spellEnd"/>
       <w:r>
         <w:rPr>
           <w:rFonts w:asciiTheme="minorHAnsi" w:hAnsiTheme="minorHAnsi" w:cstheme="minorHAnsi"/>
@@ -8385,7 +7679,6 @@
         </w:rPr>
         <w:t xml:space="preserve">A </w:t>
       </w:r>
-      <w:proofErr w:type="spellStart"/>
       <w:r>
         <w:rPr>
           <w:rFonts w:asciiTheme="minorHAnsi" w:hAnsiTheme="minorHAnsi" w:cstheme="minorHAnsi"/>
@@ -8394,7 +7687,6 @@
         </w:rPr>
         <w:t>Dockerfile</w:t>
       </w:r>
-      <w:proofErr w:type="spellEnd"/>
       <w:r>
         <w:rPr>
           <w:rFonts w:asciiTheme="minorHAnsi" w:hAnsiTheme="minorHAnsi" w:cstheme="minorHAnsi"/>
@@ -8411,269 +7703,195 @@
         <w:rPr>
           <w:rFonts w:asciiTheme="minorHAnsi" w:hAnsiTheme="minorHAnsi" w:cstheme="minorHAnsi"/>
         </w:rPr>
-        <w:t xml:space="preserve"> script that specifies what is in a Docker image.  The commands in a </w:t>
-      </w:r>
-      <w:proofErr w:type="spellStart"/>
-      <w:r>
-        <w:rPr>
-          <w:rFonts w:asciiTheme="minorHAnsi" w:hAnsiTheme="minorHAnsi" w:cstheme="minorHAnsi"/>
+        <w:t xml:space="preserve"> script that specifies what is in a Docker image.  The commands in a Dockerfile are very similar to those that you use at the command line or include in a shell script.  A tool called </w:t>
+      </w:r>
+      <w:r>
+        <w:rPr>
+          <w:rFonts w:ascii="Courier" w:hAnsi="Courier" w:cstheme="minorHAnsi"/>
+        </w:rPr>
+        <w:t>docker build</w:t>
+      </w:r>
+      <w:r>
+        <w:rPr>
+          <w:rFonts w:asciiTheme="minorHAnsi" w:hAnsiTheme="minorHAnsi" w:cstheme="minorHAnsi"/>
+        </w:rPr>
+        <w:t xml:space="preserve"> is then used to run the script in the Dockerfile and generate the image.</w:t>
+      </w:r>
+    </w:p>
+    <w:p>
+      <w:pPr>
+        <w:rPr>
+          <w:rFonts w:asciiTheme="minorHAnsi" w:hAnsiTheme="minorHAnsi" w:cstheme="minorHAnsi"/>
+        </w:rPr>
+      </w:pPr>
+    </w:p>
+    <w:p>
+      <w:pPr>
+        <w:rPr>
+          <w:rFonts w:asciiTheme="minorHAnsi" w:hAnsiTheme="minorHAnsi" w:cstheme="minorHAnsi"/>
+        </w:rPr>
+      </w:pPr>
+      <w:r>
+        <w:rPr>
+          <w:rFonts w:asciiTheme="minorHAnsi" w:hAnsiTheme="minorHAnsi" w:cstheme="minorHAnsi"/>
+        </w:rPr>
+        <w:t xml:space="preserve">15. </w:t>
+      </w:r>
+      <w:r>
+        <w:rPr>
+          <w:rFonts w:asciiTheme="minorHAnsi" w:hAnsiTheme="minorHAnsi" w:cstheme="minorHAnsi"/>
+        </w:rPr>
+        <w:t xml:space="preserve">Create a new directory within your home directory named </w:t>
+      </w:r>
+      <w:r>
+        <w:rPr>
+          <w:rFonts w:ascii="Courier" w:hAnsi="Courier" w:cstheme="minorHAnsi"/>
+        </w:rPr>
+        <w:t>&lt;name&gt;</w:t>
+      </w:r>
+      <w:r>
+        <w:rPr>
+          <w:rFonts w:ascii="Courier" w:hAnsi="Courier" w:cstheme="minorHAnsi"/>
+        </w:rPr>
+        <w:t>s</w:t>
+      </w:r>
+      <w:r>
+        <w:rPr>
+          <w:rFonts w:ascii="Courier" w:hAnsi="Courier" w:cstheme="minorHAnsi"/>
+        </w:rPr>
+        <w:t>Server</w:t>
+      </w:r>
+      <w:r>
+        <w:rPr>
+          <w:rFonts w:asciiTheme="minorHAnsi" w:hAnsiTheme="minorHAnsi" w:cstheme="minorHAnsi"/>
+        </w:rPr>
+        <w:t xml:space="preserve">, where </w:t>
+      </w:r>
+      <w:r>
+        <w:rPr>
+          <w:rFonts w:ascii="Courier" w:hAnsi="Courier" w:cstheme="minorHAnsi"/>
+        </w:rPr>
+        <w:t>&lt;name&gt;</w:t>
+      </w:r>
+      <w:r>
+        <w:rPr>
+          <w:rFonts w:asciiTheme="minorHAnsi" w:hAnsiTheme="minorHAnsi" w:cstheme="minorHAnsi"/>
+        </w:rPr>
+        <w:t xml:space="preserve"> is replaced with your name.  Inside that directory create a new text file named </w:t>
+      </w:r>
+      <w:r>
+        <w:rPr>
+          <w:rFonts w:ascii="Courier" w:hAnsi="Courier" w:cstheme="minorHAnsi"/>
         </w:rPr>
         <w:t>Dockerfile</w:t>
       </w:r>
-      <w:proofErr w:type="spellEnd"/>
-      <w:r>
-        <w:rPr>
-          <w:rFonts w:asciiTheme="minorHAnsi" w:hAnsiTheme="minorHAnsi" w:cstheme="minorHAnsi"/>
-        </w:rPr>
-        <w:t xml:space="preserve"> are very similar to those that you use at the command line or include in a shell script.  A tool called </w:t>
-      </w:r>
-      <w:r>
-        <w:rPr>
-          <w:rFonts w:ascii="Courier" w:hAnsi="Courier" w:cstheme="minorHAnsi"/>
-        </w:rPr>
-        <w:t>docker build</w:t>
-      </w:r>
-      <w:r>
-        <w:rPr>
-          <w:rFonts w:asciiTheme="minorHAnsi" w:hAnsiTheme="minorHAnsi" w:cstheme="minorHAnsi"/>
-        </w:rPr>
-        <w:t xml:space="preserve"> is then used to run the script in the </w:t>
-      </w:r>
-      <w:proofErr w:type="spellStart"/>
-      <w:r>
-        <w:rPr>
-          <w:rFonts w:asciiTheme="minorHAnsi" w:hAnsiTheme="minorHAnsi" w:cstheme="minorHAnsi"/>
+      <w:r>
+        <w:rPr>
+          <w:rFonts w:asciiTheme="minorHAnsi" w:hAnsiTheme="minorHAnsi" w:cstheme="minorHAnsi"/>
+        </w:rPr>
+        <w:t xml:space="preserve"> with the following contents:</w:t>
+      </w:r>
+    </w:p>
+    <w:p>
+      <w:pPr>
+        <w:rPr>
+          <w:rFonts w:asciiTheme="minorHAnsi" w:hAnsiTheme="minorHAnsi" w:cstheme="minorHAnsi"/>
+        </w:rPr>
+      </w:pPr>
+    </w:p>
+    <w:p>
+      <w:pPr>
+        <w:ind w:left="720"/>
+        <w:rPr>
+          <w:rFonts w:ascii="Courier" w:hAnsi="Courier" w:cstheme="minorHAnsi"/>
+        </w:rPr>
+      </w:pPr>
+      <w:r>
+        <w:rPr>
+          <w:rFonts w:ascii="Courier" w:hAnsi="Courier" w:cstheme="minorHAnsi"/>
+        </w:rPr>
+        <w:t>FROM debian:bullseye</w:t>
+      </w:r>
+    </w:p>
+    <w:p>
+      <w:pPr>
+        <w:ind w:left="720"/>
+        <w:rPr>
+          <w:rFonts w:ascii="Courier" w:hAnsi="Courier" w:cstheme="minorHAnsi"/>
+        </w:rPr>
+      </w:pPr>
+      <w:r>
+        <w:rPr>
+          <w:rFonts w:ascii="Courier" w:hAnsi="Courier" w:cstheme="minorHAnsi"/>
+        </w:rPr>
+        <w:t>RUN apt update</w:t>
+      </w:r>
+    </w:p>
+    <w:p>
+      <w:pPr>
+        <w:ind w:left="720"/>
+        <w:rPr>
+          <w:rFonts w:ascii="Courier" w:hAnsi="Courier" w:cstheme="minorHAnsi"/>
+        </w:rPr>
+      </w:pPr>
+      <w:r>
+        <w:rPr>
+          <w:rFonts w:ascii="Courier" w:hAnsi="Courier" w:cstheme="minorHAnsi"/>
+        </w:rPr>
+        <w:t>RUN apt install -y apache2</w:t>
+      </w:r>
+    </w:p>
+    <w:p>
+      <w:pPr>
+        <w:ind w:left="720"/>
+        <w:rPr>
+          <w:rFonts w:ascii="Courier" w:hAnsi="Courier" w:cstheme="minorHAnsi"/>
+        </w:rPr>
+      </w:pPr>
+      <w:r>
+        <w:rPr>
+          <w:rFonts w:ascii="Courier" w:hAnsi="Courier" w:cstheme="minorHAnsi"/>
+        </w:rPr>
+        <w:t>CMD /etc/init.d/apache2 start &amp; sleep infinity</w:t>
+      </w:r>
+    </w:p>
+    <w:p>
+      <w:pPr>
+        <w:rPr>
+          <w:rFonts w:asciiTheme="minorHAnsi" w:hAnsiTheme="minorHAnsi" w:cstheme="minorHAnsi"/>
+        </w:rPr>
+      </w:pPr>
+    </w:p>
+    <w:p>
+      <w:pPr>
+        <w:rPr>
+          <w:rFonts w:asciiTheme="minorHAnsi" w:hAnsiTheme="minorHAnsi" w:cstheme="minorHAnsi"/>
+        </w:rPr>
+      </w:pPr>
+      <w:r>
+        <w:rPr>
+          <w:rFonts w:asciiTheme="minorHAnsi" w:hAnsiTheme="minorHAnsi" w:cstheme="minorHAnsi"/>
+        </w:rPr>
+        <w:t xml:space="preserve">Use </w:t>
+      </w:r>
+      <w:r>
+        <w:rPr>
+          <w:rFonts w:ascii="Courier" w:hAnsi="Courier" w:cstheme="minorHAnsi"/>
+        </w:rPr>
+        <w:t>cat</w:t>
+      </w:r>
+      <w:r>
+        <w:rPr>
+          <w:rFonts w:asciiTheme="minorHAnsi" w:hAnsiTheme="minorHAnsi" w:cstheme="minorHAnsi"/>
+        </w:rPr>
+        <w:t xml:space="preserve"> to display the contents of your </w:t>
+      </w:r>
+      <w:r>
+        <w:rPr>
+          <w:rFonts w:ascii="Courier" w:hAnsi="Courier" w:cstheme="minorHAnsi"/>
         </w:rPr>
         <w:t>Dockerfile</w:t>
       </w:r>
-      <w:proofErr w:type="spellEnd"/>
-      <w:r>
-        <w:rPr>
-          <w:rFonts w:asciiTheme="minorHAnsi" w:hAnsiTheme="minorHAnsi" w:cstheme="minorHAnsi"/>
-        </w:rPr>
-        <w:t xml:space="preserve"> and generate the image.</w:t>
-      </w:r>
-    </w:p>
-    <w:p>
-      <w:pPr>
-        <w:rPr>
-          <w:rFonts w:asciiTheme="minorHAnsi" w:hAnsiTheme="minorHAnsi" w:cstheme="minorHAnsi"/>
-        </w:rPr>
-      </w:pPr>
-    </w:p>
-    <w:p>
-      <w:pPr>
-        <w:rPr>
-          <w:rFonts w:asciiTheme="minorHAnsi" w:hAnsiTheme="minorHAnsi" w:cstheme="minorHAnsi"/>
-        </w:rPr>
-      </w:pPr>
-      <w:r>
-        <w:rPr>
-          <w:rFonts w:asciiTheme="minorHAnsi" w:hAnsiTheme="minorHAnsi" w:cstheme="minorHAnsi"/>
-        </w:rPr>
-        <w:t xml:space="preserve">15. </w:t>
-      </w:r>
-      <w:r>
-        <w:rPr>
-          <w:rFonts w:asciiTheme="minorHAnsi" w:hAnsiTheme="minorHAnsi" w:cstheme="minorHAnsi"/>
-        </w:rPr>
-        <w:t xml:space="preserve">Create a new directory within your home directory named </w:t>
-      </w:r>
-      <w:r>
-        <w:rPr>
-          <w:rFonts w:ascii="Courier" w:hAnsi="Courier" w:cstheme="minorHAnsi"/>
-        </w:rPr>
-        <w:t>&lt;name&gt;</w:t>
-      </w:r>
-      <w:proofErr w:type="spellStart"/>
-      <w:r>
-        <w:rPr>
-          <w:rFonts w:ascii="Courier" w:hAnsi="Courier" w:cstheme="minorHAnsi"/>
-        </w:rPr>
-        <w:t>s</w:t>
-      </w:r>
-      <w:r>
-        <w:rPr>
-          <w:rFonts w:ascii="Courier" w:hAnsi="Courier" w:cstheme="minorHAnsi"/>
-        </w:rPr>
-        <w:t>Server</w:t>
-      </w:r>
-      <w:proofErr w:type="spellEnd"/>
-      <w:r>
-        <w:rPr>
-          <w:rFonts w:asciiTheme="minorHAnsi" w:hAnsiTheme="minorHAnsi" w:cstheme="minorHAnsi"/>
-        </w:rPr>
-        <w:t xml:space="preserve">, where </w:t>
-      </w:r>
-      <w:r>
-        <w:rPr>
-          <w:rFonts w:ascii="Courier" w:hAnsi="Courier" w:cstheme="minorHAnsi"/>
-        </w:rPr>
-        <w:t>&lt;name&gt;</w:t>
-      </w:r>
-      <w:r>
-        <w:rPr>
-          <w:rFonts w:asciiTheme="minorHAnsi" w:hAnsiTheme="minorHAnsi" w:cstheme="minorHAnsi"/>
-        </w:rPr>
-        <w:t xml:space="preserve"> is replaced with your name.  Inside that directory create a new text file named </w:t>
-      </w:r>
-      <w:proofErr w:type="spellStart"/>
-      <w:r>
-        <w:rPr>
-          <w:rFonts w:ascii="Courier" w:hAnsi="Courier" w:cstheme="minorHAnsi"/>
-        </w:rPr>
-        <w:t>Dockerfile</w:t>
-      </w:r>
-      <w:proofErr w:type="spellEnd"/>
-      <w:r>
-        <w:rPr>
-          <w:rFonts w:asciiTheme="minorHAnsi" w:hAnsiTheme="minorHAnsi" w:cstheme="minorHAnsi"/>
-        </w:rPr>
-        <w:t xml:space="preserve"> with the following contents:</w:t>
-      </w:r>
-    </w:p>
-    <w:p>
-      <w:pPr>
-        <w:rPr>
-          <w:rFonts w:asciiTheme="minorHAnsi" w:hAnsiTheme="minorHAnsi" w:cstheme="minorHAnsi"/>
-        </w:rPr>
-      </w:pPr>
-    </w:p>
-    <w:p>
-      <w:pPr>
-        <w:ind w:left="720"/>
-        <w:rPr>
-          <w:rFonts w:ascii="Courier" w:hAnsi="Courier" w:cstheme="minorHAnsi"/>
-        </w:rPr>
-      </w:pPr>
-      <w:r>
-        <w:rPr>
-          <w:rFonts w:ascii="Courier" w:hAnsi="Courier" w:cstheme="minorHAnsi"/>
-        </w:rPr>
-        <w:t xml:space="preserve">FROM </w:t>
-      </w:r>
-      <w:proofErr w:type="spellStart"/>
-      <w:proofErr w:type="gramStart"/>
-      <w:r>
-        <w:rPr>
-          <w:rFonts w:ascii="Courier" w:hAnsi="Courier" w:cstheme="minorHAnsi"/>
-        </w:rPr>
-        <w:t>debian:bullseye</w:t>
-      </w:r>
-      <w:proofErr w:type="spellEnd"/>
-      <w:proofErr w:type="gramEnd"/>
-    </w:p>
-    <w:p>
-      <w:pPr>
-        <w:ind w:left="720"/>
-        <w:rPr>
-          <w:rFonts w:ascii="Courier" w:hAnsi="Courier" w:cstheme="minorHAnsi"/>
-        </w:rPr>
-      </w:pPr>
-      <w:r>
-        <w:rPr>
-          <w:rFonts w:ascii="Courier" w:hAnsi="Courier" w:cstheme="minorHAnsi"/>
-        </w:rPr>
-        <w:t>RUN apt update</w:t>
-      </w:r>
-    </w:p>
-    <w:p>
-      <w:pPr>
-        <w:ind w:left="720"/>
-        <w:rPr>
-          <w:rFonts w:ascii="Courier" w:hAnsi="Courier" w:cstheme="minorHAnsi"/>
-        </w:rPr>
-      </w:pPr>
-      <w:r>
-        <w:rPr>
-          <w:rFonts w:ascii="Courier" w:hAnsi="Courier" w:cstheme="minorHAnsi"/>
-        </w:rPr>
-        <w:t>RUN apt install -y apache2</w:t>
-      </w:r>
-    </w:p>
-    <w:p>
-      <w:pPr>
-        <w:ind w:left="720"/>
-        <w:rPr>
-          <w:rFonts w:ascii="Courier" w:hAnsi="Courier" w:cstheme="minorHAnsi"/>
-        </w:rPr>
-      </w:pPr>
-      <w:r>
-        <w:rPr>
-          <w:rFonts w:ascii="Courier" w:hAnsi="Courier" w:cstheme="minorHAnsi"/>
-        </w:rPr>
-        <w:t>CMD /</w:t>
-      </w:r>
-      <w:proofErr w:type="spellStart"/>
-      <w:r>
-        <w:rPr>
-          <w:rFonts w:ascii="Courier" w:hAnsi="Courier" w:cstheme="minorHAnsi"/>
-        </w:rPr>
-        <w:t>etc</w:t>
-      </w:r>
-      <w:proofErr w:type="spellEnd"/>
-      <w:r>
-        <w:rPr>
-          <w:rFonts w:ascii="Courier" w:hAnsi="Courier" w:cstheme="minorHAnsi"/>
-        </w:rPr>
-        <w:t>/</w:t>
-      </w:r>
-      <w:proofErr w:type="spellStart"/>
-      <w:proofErr w:type="gramStart"/>
-      <w:r>
-        <w:rPr>
-          <w:rFonts w:ascii="Courier" w:hAnsi="Courier" w:cstheme="minorHAnsi"/>
-        </w:rPr>
-        <w:t>init.d</w:t>
-      </w:r>
-      <w:proofErr w:type="spellEnd"/>
-      <w:proofErr w:type="gramEnd"/>
-      <w:r>
-        <w:rPr>
-          <w:rFonts w:ascii="Courier" w:hAnsi="Courier" w:cstheme="minorHAnsi"/>
-        </w:rPr>
-        <w:t>/apache2 start &amp; sleep infinity</w:t>
-      </w:r>
-    </w:p>
-    <w:p>
-      <w:pPr>
-        <w:rPr>
-          <w:rFonts w:asciiTheme="minorHAnsi" w:hAnsiTheme="minorHAnsi" w:cstheme="minorHAnsi"/>
-        </w:rPr>
-      </w:pPr>
-    </w:p>
-    <w:p>
-      <w:pPr>
-        <w:rPr>
-          <w:rFonts w:asciiTheme="minorHAnsi" w:hAnsiTheme="minorHAnsi" w:cstheme="minorHAnsi"/>
-        </w:rPr>
-      </w:pPr>
-      <w:r>
-        <w:rPr>
-          <w:rFonts w:asciiTheme="minorHAnsi" w:hAnsiTheme="minorHAnsi" w:cstheme="minorHAnsi"/>
-        </w:rPr>
-        <w:t xml:space="preserve">Use </w:t>
-      </w:r>
-      <w:r>
-        <w:rPr>
-          <w:rFonts w:ascii="Courier" w:hAnsi="Courier" w:cstheme="minorHAnsi"/>
-        </w:rPr>
-        <w:t>cat</w:t>
-      </w:r>
-      <w:r>
-        <w:rPr>
-          <w:rFonts w:asciiTheme="minorHAnsi" w:hAnsiTheme="minorHAnsi" w:cstheme="minorHAnsi"/>
-        </w:rPr>
-        <w:t xml:space="preserve"> to display the contents of your </w:t>
-      </w:r>
-      <w:proofErr w:type="spellStart"/>
-      <w:r>
-        <w:rPr>
-          <w:rFonts w:ascii="Courier" w:hAnsi="Courier" w:cstheme="minorHAnsi"/>
-        </w:rPr>
-        <w:t>Dockerfile</w:t>
-      </w:r>
-      <w:proofErr w:type="spellEnd"/>
       <w:r>
         <w:rPr>
           <w:rFonts w:asciiTheme="minorHAnsi" w:hAnsiTheme="minorHAnsi" w:cstheme="minorHAnsi"/>
@@ -8738,28 +7956,24 @@
         </w:rPr>
         <w:t xml:space="preserve">Quite a bit of what you see in the </w:t>
       </w:r>
-      <w:proofErr w:type="spellStart"/>
       <w:r>
         <w:rPr>
           <w:rFonts w:ascii="Courier" w:hAnsi="Courier" w:cstheme="minorHAnsi"/>
         </w:rPr>
         <w:t>Dockerfile</w:t>
       </w:r>
-      <w:proofErr w:type="spellEnd"/>
       <w:r>
         <w:rPr>
           <w:rFonts w:asciiTheme="minorHAnsi" w:hAnsiTheme="minorHAnsi" w:cstheme="minorHAnsi"/>
         </w:rPr>
         <w:t xml:space="preserve"> should look familiar from things you have done in the CLI of your Debian Linux machine.  The following text will explain what each of the lines of the </w:t>
       </w:r>
-      <w:proofErr w:type="spellStart"/>
       <w:r>
         <w:rPr>
           <w:rFonts w:ascii="Courier" w:hAnsi="Courier" w:cstheme="minorHAnsi"/>
         </w:rPr>
         <w:t>Dockerfile</w:t>
       </w:r>
-      <w:proofErr w:type="spellEnd"/>
       <w:r>
         <w:rPr>
           <w:rFonts w:asciiTheme="minorHAnsi" w:hAnsiTheme="minorHAnsi" w:cstheme="minorHAnsi"/>
@@ -8785,18 +7999,8 @@
         <w:rPr>
           <w:rFonts w:ascii="Courier" w:hAnsi="Courier" w:cstheme="minorHAnsi"/>
         </w:rPr>
-        <w:t xml:space="preserve">FROM </w:t>
-      </w:r>
-      <w:proofErr w:type="spellStart"/>
-      <w:proofErr w:type="gramStart"/>
-      <w:r>
-        <w:rPr>
-          <w:rFonts w:ascii="Courier" w:hAnsi="Courier" w:cstheme="minorHAnsi"/>
-        </w:rPr>
-        <w:t>debian:bullseye</w:t>
-      </w:r>
-      <w:proofErr w:type="spellEnd"/>
-      <w:proofErr w:type="gramEnd"/>
+        <w:t>FROM debian:bullseye</w:t>
+      </w:r>
     </w:p>
     <w:p>
       <w:pPr>
@@ -8994,21 +8198,7 @@
         <w:rPr>
           <w:rFonts w:asciiTheme="minorHAnsi" w:hAnsiTheme="minorHAnsi" w:cstheme="minorHAnsi"/>
         </w:rPr>
-        <w:t xml:space="preserve"> statement should look almost familiar, you used a nearly identical command in question #</w:t>
-      </w:r>
-      <w:proofErr w:type="gramStart"/>
-      <w:r>
-        <w:rPr>
-          <w:rFonts w:asciiTheme="minorHAnsi" w:hAnsiTheme="minorHAnsi" w:cstheme="minorHAnsi"/>
-        </w:rPr>
-        <w:t>2.a</w:t>
-      </w:r>
-      <w:proofErr w:type="gramEnd"/>
-      <w:r>
-        <w:rPr>
-          <w:rFonts w:asciiTheme="minorHAnsi" w:hAnsiTheme="minorHAnsi" w:cstheme="minorHAnsi"/>
-        </w:rPr>
-        <w:t xml:space="preserve"> to install the Apache HTTP Server on your Debian Linux machine.  This command adds the Apache HTTP Server to the image.</w:t>
+        <w:t xml:space="preserve"> statement should look almost familiar, you used a nearly identical command in question #2.a to install the Apache HTTP Server on your Debian Linux machine.  This command adds the Apache HTTP Server to the image.</w:t>
       </w:r>
     </w:p>
     <w:p>
@@ -9029,37 +8219,7 @@
         <w:rPr>
           <w:rFonts w:ascii="Courier" w:hAnsi="Courier" w:cstheme="minorHAnsi"/>
         </w:rPr>
-        <w:t>CMD /</w:t>
-      </w:r>
-      <w:proofErr w:type="spellStart"/>
-      <w:r>
-        <w:rPr>
-          <w:rFonts w:ascii="Courier" w:hAnsi="Courier" w:cstheme="minorHAnsi"/>
-        </w:rPr>
-        <w:t>etc</w:t>
-      </w:r>
-      <w:proofErr w:type="spellEnd"/>
-      <w:r>
-        <w:rPr>
-          <w:rFonts w:ascii="Courier" w:hAnsi="Courier" w:cstheme="minorHAnsi"/>
-        </w:rPr>
-        <w:t>/</w:t>
-      </w:r>
-      <w:proofErr w:type="spellStart"/>
-      <w:proofErr w:type="gramStart"/>
-      <w:r>
-        <w:rPr>
-          <w:rFonts w:ascii="Courier" w:hAnsi="Courier" w:cstheme="minorHAnsi"/>
-        </w:rPr>
-        <w:t>init.d</w:t>
-      </w:r>
-      <w:proofErr w:type="spellEnd"/>
-      <w:proofErr w:type="gramEnd"/>
-      <w:r>
-        <w:rPr>
-          <w:rFonts w:ascii="Courier" w:hAnsi="Courier" w:cstheme="minorHAnsi"/>
-        </w:rPr>
-        <w:t>/apache2 start &amp; sleep infinity</w:t>
+        <w:t>CMD /etc/init.d/apache2 start &amp; sleep infinity</w:t>
       </w:r>
     </w:p>
     <w:p>
@@ -9206,70 +8366,56 @@
         <w:rPr>
           <w:rFonts w:asciiTheme="minorHAnsi" w:hAnsiTheme="minorHAnsi" w:cstheme="minorHAnsi"/>
         </w:rPr>
-        <w:t>waits a specified period of time and then exit (</w:t>
-      </w:r>
-      <w:proofErr w:type="gramStart"/>
-      <w:r>
-        <w:rPr>
-          <w:rFonts w:asciiTheme="minorHAnsi" w:hAnsiTheme="minorHAnsi" w:cstheme="minorHAnsi"/>
-        </w:rPr>
-        <w:t>e.g.</w:t>
-      </w:r>
-      <w:proofErr w:type="gramEnd"/>
+        <w:t xml:space="preserve">waits a specified period of time and then exit (e.g. </w:t>
+      </w:r>
+      <w:r>
+        <w:rPr>
+          <w:rFonts w:ascii="Courier" w:hAnsi="Courier" w:cstheme="minorHAnsi"/>
+        </w:rPr>
+        <w:t>sleep 5m</w:t>
+      </w:r>
+      <w:r>
+        <w:rPr>
+          <w:rFonts w:asciiTheme="minorHAnsi" w:hAnsiTheme="minorHAnsi" w:cstheme="minorHAnsi"/>
+        </w:rPr>
+        <w:t xml:space="preserve"> will wait 5 minutes before exiting).  Using </w:t>
+      </w:r>
+      <w:r>
+        <w:rPr>
+          <w:rFonts w:ascii="Courier" w:hAnsi="Courier" w:cstheme="minorHAnsi"/>
+        </w:rPr>
+        <w:t>infinity</w:t>
+      </w:r>
+      <w:r>
+        <w:rPr>
+          <w:rFonts w:asciiTheme="minorHAnsi" w:hAnsiTheme="minorHAnsi" w:cstheme="minorHAnsi"/>
+        </w:rPr>
+        <w:t xml:space="preserve"> as the amount of time ensures that the </w:t>
+      </w:r>
+      <w:r>
+        <w:rPr>
+          <w:rFonts w:ascii="Courier" w:hAnsi="Courier" w:cstheme="minorHAnsi"/>
+        </w:rPr>
+        <w:t>sleep</w:t>
+      </w:r>
+      <w:r>
+        <w:rPr>
+          <w:rFonts w:asciiTheme="minorHAnsi" w:hAnsiTheme="minorHAnsi" w:cstheme="minorHAnsi"/>
+        </w:rPr>
+        <w:t xml:space="preserve"> command will never exit. This will keep the container running</w:t>
+      </w:r>
+      <w:r>
+        <w:rPr>
+          <w:rFonts w:asciiTheme="minorHAnsi" w:hAnsiTheme="minorHAnsi" w:cstheme="minorHAnsi"/>
+        </w:rPr>
+        <w:t>, so we can see the web site.</w:t>
+      </w:r>
       <w:r>
         <w:rPr>
           <w:rFonts w:asciiTheme="minorHAnsi" w:hAnsiTheme="minorHAnsi" w:cstheme="minorHAnsi"/>
         </w:rPr>
         <w:t xml:space="preserve"> </w:t>
       </w:r>
-      <w:r>
-        <w:rPr>
-          <w:rFonts w:ascii="Courier" w:hAnsi="Courier" w:cstheme="minorHAnsi"/>
-        </w:rPr>
-        <w:t>sleep 5m</w:t>
-      </w:r>
-      <w:r>
-        <w:rPr>
-          <w:rFonts w:asciiTheme="minorHAnsi" w:hAnsiTheme="minorHAnsi" w:cstheme="minorHAnsi"/>
-        </w:rPr>
-        <w:t xml:space="preserve"> will wait 5 minutes before exiting).  Using </w:t>
-      </w:r>
-      <w:r>
-        <w:rPr>
-          <w:rFonts w:ascii="Courier" w:hAnsi="Courier" w:cstheme="minorHAnsi"/>
-        </w:rPr>
-        <w:t>infinity</w:t>
-      </w:r>
-      <w:r>
-        <w:rPr>
-          <w:rFonts w:asciiTheme="minorHAnsi" w:hAnsiTheme="minorHAnsi" w:cstheme="minorHAnsi"/>
-        </w:rPr>
-        <w:t xml:space="preserve"> as the amount of time ensures that the </w:t>
-      </w:r>
-      <w:r>
-        <w:rPr>
-          <w:rFonts w:ascii="Courier" w:hAnsi="Courier" w:cstheme="minorHAnsi"/>
-        </w:rPr>
-        <w:t>sleep</w:t>
-      </w:r>
-      <w:r>
-        <w:rPr>
-          <w:rFonts w:asciiTheme="minorHAnsi" w:hAnsiTheme="minorHAnsi" w:cstheme="minorHAnsi"/>
-        </w:rPr>
-        <w:t xml:space="preserve"> command will never exit. This will keep the container running</w:t>
-      </w:r>
-      <w:r>
-        <w:rPr>
-          <w:rFonts w:asciiTheme="minorHAnsi" w:hAnsiTheme="minorHAnsi" w:cstheme="minorHAnsi"/>
-        </w:rPr>
-        <w:t>, so we can see the web site.</w:t>
-      </w:r>
-      <w:r>
-        <w:rPr>
-          <w:rFonts w:asciiTheme="minorHAnsi" w:hAnsiTheme="minorHAnsi" w:cstheme="minorHAnsi"/>
-        </w:rPr>
-        <w:t xml:space="preserve"> </w:t>
-      </w:r>
     </w:p>
     <w:p>
       <w:pPr>
@@ -9308,14 +8454,12 @@
         </w:rPr>
         <w:t xml:space="preserve"> command is used to build an image from a </w:t>
       </w:r>
-      <w:proofErr w:type="spellStart"/>
       <w:r>
         <w:rPr>
           <w:rFonts w:ascii="Courier" w:hAnsi="Courier" w:cstheme="minorHAnsi"/>
         </w:rPr>
         <w:t>Dockerfile</w:t>
       </w:r>
-      <w:proofErr w:type="spellEnd"/>
       <w:r>
         <w:rPr>
           <w:rFonts w:asciiTheme="minorHAnsi" w:hAnsiTheme="minorHAnsi" w:cstheme="minorHAnsi"/>
@@ -9405,14 +8549,12 @@
         </w:rPr>
         <w:t xml:space="preserve"> is the absolute or relative path to the directory containing the </w:t>
       </w:r>
-      <w:proofErr w:type="spellStart"/>
       <w:r>
         <w:rPr>
           <w:rFonts w:ascii="Courier" w:hAnsi="Courier" w:cstheme="minorHAnsi"/>
         </w:rPr>
         <w:t>Dockerfile</w:t>
       </w:r>
-      <w:proofErr w:type="spellEnd"/>
       <w:r>
         <w:rPr>
           <w:rFonts w:asciiTheme="minorHAnsi" w:hAnsiTheme="minorHAnsi" w:cstheme="minorHAnsi"/>
@@ -9516,36 +8658,14 @@
         <w:rPr>
           <w:rFonts w:asciiTheme="minorHAnsi" w:hAnsiTheme="minorHAnsi" w:cstheme="minorHAnsi"/>
         </w:rPr>
-        <w:t xml:space="preserve"> command to use your </w:t>
-      </w:r>
-      <w:proofErr w:type="spellStart"/>
-      <w:r>
-        <w:rPr>
-          <w:rFonts w:asciiTheme="minorHAnsi" w:hAnsiTheme="minorHAnsi" w:cstheme="minorHAnsi"/>
-        </w:rPr>
-        <w:t>Dockerfile</w:t>
-      </w:r>
-      <w:proofErr w:type="spellEnd"/>
-      <w:r>
-        <w:rPr>
-          <w:rFonts w:asciiTheme="minorHAnsi" w:hAnsiTheme="minorHAnsi" w:cstheme="minorHAnsi"/>
-        </w:rPr>
-        <w:t xml:space="preserve"> to build an image with the tag </w:t>
-      </w:r>
-      <w:r>
-        <w:rPr>
-          <w:rFonts w:ascii="Courier" w:hAnsi="Courier" w:cstheme="minorHAnsi"/>
-        </w:rPr>
-        <w:t>&lt;name&gt;-http-</w:t>
-      </w:r>
-      <w:proofErr w:type="spellStart"/>
-      <w:r>
-        <w:rPr>
-          <w:rFonts w:ascii="Courier" w:hAnsi="Courier" w:cstheme="minorHAnsi"/>
-        </w:rPr>
-        <w:t>img</w:t>
-      </w:r>
-      <w:proofErr w:type="spellEnd"/>
+        <w:t xml:space="preserve"> command to use your Dockerfile to build an image with the tag </w:t>
+      </w:r>
+      <w:r>
+        <w:rPr>
+          <w:rFonts w:ascii="Courier" w:hAnsi="Courier" w:cstheme="minorHAnsi"/>
+        </w:rPr>
+        <w:t>&lt;name&gt;-http-img</w:t>
+      </w:r>
       <w:r>
         <w:rPr>
           <w:rFonts w:asciiTheme="minorHAnsi" w:hAnsiTheme="minorHAnsi" w:cstheme="minorHAnsi"/>
@@ -9604,21 +8724,7 @@
         <w:rPr>
           <w:rFonts w:asciiTheme="minorHAnsi" w:hAnsiTheme="minorHAnsi" w:cstheme="minorHAnsi"/>
         </w:rPr>
-        <w:t xml:space="preserve"> will display a list of all of the images that you have locally on your machine, either because they were pulled from Docker hub (</w:t>
-      </w:r>
-      <w:proofErr w:type="gramStart"/>
-      <w:r>
-        <w:rPr>
-          <w:rFonts w:asciiTheme="minorHAnsi" w:hAnsiTheme="minorHAnsi" w:cstheme="minorHAnsi"/>
-        </w:rPr>
-        <w:t>e.g.</w:t>
-      </w:r>
-      <w:proofErr w:type="gramEnd"/>
-      <w:r>
-        <w:rPr>
-          <w:rFonts w:asciiTheme="minorHAnsi" w:hAnsiTheme="minorHAnsi" w:cstheme="minorHAnsi"/>
-        </w:rPr>
-        <w:t xml:space="preserve"> </w:t>
+        <w:t xml:space="preserve"> will display a list of all of the images that you have locally on your machine, either because they were pulled from Docker hub (e.g. </w:t>
       </w:r>
       <w:r>
         <w:rPr>
@@ -9683,19 +8789,7 @@
         <w:rPr>
           <w:rFonts w:asciiTheme="minorHAnsi" w:hAnsiTheme="minorHAnsi" w:cstheme="minorHAnsi"/>
         </w:rPr>
-        <w:t xml:space="preserve"> command to ensure that your new image was created.  If it was not, revisit questions #15 and #16. </w:t>
-      </w:r>
-      <w:r>
-        <w:rPr>
-          <w:rFonts w:asciiTheme="minorHAnsi" w:hAnsiTheme="minorHAnsi" w:cstheme="minorHAnsi"/>
-        </w:rPr>
-        <w:t xml:space="preserve">Give a screenshot of </w:t>
-      </w:r>
-      <w:r>
-        <w:rPr>
-          <w:rFonts w:asciiTheme="minorHAnsi" w:hAnsiTheme="minorHAnsi" w:cstheme="minorHAnsi"/>
-        </w:rPr>
-        <w:t xml:space="preserve">your </w:t>
+        <w:t xml:space="preserve"> command to ensure that your new image was created.  If it was not, revisit questions #15 and #16. Give a screenshot of your </w:t>
       </w:r>
       <w:r>
         <w:rPr>
@@ -9707,13 +8801,7 @@
         <w:rPr>
           <w:rFonts w:asciiTheme="minorHAnsi" w:hAnsiTheme="minorHAnsi" w:cstheme="minorHAnsi"/>
         </w:rPr>
-        <w:t xml:space="preserve"> command </w:t>
-      </w:r>
-      <w:r>
-        <w:rPr>
-          <w:rFonts w:asciiTheme="minorHAnsi" w:hAnsiTheme="minorHAnsi" w:cstheme="minorHAnsi"/>
-        </w:rPr>
-        <w:t>and the output that is generated.</w:t>
+        <w:t xml:space="preserve"> command and the output that is generated.</w:t>
       </w:r>
     </w:p>
     <w:p>
@@ -10063,137 +9151,67 @@
         <w:rPr>
           <w:rFonts w:ascii="Courier" w:hAnsi="Courier" w:cstheme="minorHAnsi"/>
         </w:rPr>
+        <w:t>docker ps -a</w:t>
+      </w:r>
+      <w:r>
+        <w:rPr>
+          <w:rFonts w:asciiTheme="minorHAnsi" w:hAnsiTheme="minorHAnsi" w:cstheme="minorHAnsi"/>
+        </w:rPr>
+        <w:t xml:space="preserve"> command will display a list of all of the containers that exist on your local system.</w:t>
+      </w:r>
+      <w:r>
+        <w:rPr>
+          <w:rFonts w:asciiTheme="minorHAnsi" w:hAnsiTheme="minorHAnsi" w:cstheme="minorHAnsi"/>
+        </w:rPr>
+        <w:t xml:space="preserve">  Use the </w:t>
+      </w:r>
+      <w:r>
+        <w:rPr>
+          <w:rFonts w:ascii="Courier" w:hAnsi="Courier" w:cstheme="minorHAnsi"/>
+        </w:rPr>
+        <w:t>docker ps -a</w:t>
+      </w:r>
+      <w:r>
+        <w:rPr>
+          <w:rFonts w:asciiTheme="minorHAnsi" w:hAnsiTheme="minorHAnsi" w:cstheme="minorHAnsi"/>
+        </w:rPr>
+        <w:t xml:space="preserve"> command to confirm that the container from part a has been created.  </w:t>
+      </w:r>
+      <w:r>
+        <w:rPr>
+          <w:rFonts w:asciiTheme="minorHAnsi" w:hAnsiTheme="minorHAnsi" w:cstheme="minorHAnsi"/>
+        </w:rPr>
+        <w:t xml:space="preserve">Hint: Making your terminal wider and the font smaller can make this output easier to read.  </w:t>
+      </w:r>
+      <w:r>
+        <w:rPr>
+          <w:rFonts w:asciiTheme="minorHAnsi" w:hAnsiTheme="minorHAnsi" w:cstheme="minorHAnsi"/>
+        </w:rPr>
+        <w:t xml:space="preserve">If </w:t>
+      </w:r>
+      <w:r>
+        <w:rPr>
+          <w:rFonts w:asciiTheme="minorHAnsi" w:hAnsiTheme="minorHAnsi" w:cstheme="minorHAnsi"/>
+        </w:rPr>
+        <w:t>the container has not been created</w:t>
+      </w:r>
+      <w:r>
+        <w:rPr>
+          <w:rFonts w:asciiTheme="minorHAnsi" w:hAnsiTheme="minorHAnsi" w:cstheme="minorHAnsi"/>
+        </w:rPr>
+        <w:t xml:space="preserve">, revisit part a and try again.  Give a screenshot of your </w:t>
+      </w:r>
+      <w:r>
+        <w:rPr>
+          <w:rFonts w:ascii="Courier" w:hAnsi="Courier" w:cstheme="minorHAnsi"/>
+        </w:rPr>
         <w:t xml:space="preserve">docker </w:t>
       </w:r>
-      <w:proofErr w:type="spellStart"/>
-      <w:r>
-        <w:rPr>
-          <w:rFonts w:ascii="Courier" w:hAnsi="Courier" w:cstheme="minorHAnsi"/>
-        </w:rPr>
-        <w:t>ps</w:t>
-      </w:r>
-      <w:proofErr w:type="spellEnd"/>
-      <w:r>
-        <w:rPr>
-          <w:rFonts w:ascii="Courier" w:hAnsi="Courier" w:cstheme="minorHAnsi"/>
-        </w:rPr>
-        <w:t xml:space="preserve"> -a</w:t>
-      </w:r>
-      <w:r>
-        <w:rPr>
-          <w:rFonts w:asciiTheme="minorHAnsi" w:hAnsiTheme="minorHAnsi" w:cstheme="minorHAnsi"/>
-        </w:rPr>
-        <w:t xml:space="preserve"> command will display a list of </w:t>
-      </w:r>
-      <w:proofErr w:type="gramStart"/>
-      <w:r>
-        <w:rPr>
-          <w:rFonts w:asciiTheme="minorHAnsi" w:hAnsiTheme="minorHAnsi" w:cstheme="minorHAnsi"/>
-        </w:rPr>
-        <w:t>all of</w:t>
-      </w:r>
-      <w:proofErr w:type="gramEnd"/>
-      <w:r>
-        <w:rPr>
-          <w:rFonts w:asciiTheme="minorHAnsi" w:hAnsiTheme="minorHAnsi" w:cstheme="minorHAnsi"/>
-        </w:rPr>
-        <w:t xml:space="preserve"> the containers that exist on your local system.</w:t>
-      </w:r>
-      <w:r>
-        <w:rPr>
-          <w:rFonts w:asciiTheme="minorHAnsi" w:hAnsiTheme="minorHAnsi" w:cstheme="minorHAnsi"/>
-        </w:rPr>
-        <w:t xml:space="preserve">  Use the </w:t>
-      </w:r>
-      <w:r>
-        <w:rPr>
-          <w:rFonts w:ascii="Courier" w:hAnsi="Courier" w:cstheme="minorHAnsi"/>
-        </w:rPr>
-        <w:t xml:space="preserve">docker </w:t>
-      </w:r>
-      <w:proofErr w:type="spellStart"/>
-      <w:r>
-        <w:rPr>
-          <w:rFonts w:ascii="Courier" w:hAnsi="Courier" w:cstheme="minorHAnsi"/>
-        </w:rPr>
-        <w:t>ps</w:t>
-      </w:r>
-      <w:proofErr w:type="spellEnd"/>
-      <w:r>
-        <w:rPr>
-          <w:rFonts w:ascii="Courier" w:hAnsi="Courier" w:cstheme="minorHAnsi"/>
-        </w:rPr>
-        <w:t xml:space="preserve"> -a</w:t>
-      </w:r>
-      <w:r>
-        <w:rPr>
-          <w:rFonts w:asciiTheme="minorHAnsi" w:hAnsiTheme="minorHAnsi" w:cstheme="minorHAnsi"/>
-        </w:rPr>
-        <w:t xml:space="preserve"> command to confirm that the container from part a has been created.  </w:t>
-      </w:r>
-      <w:r>
-        <w:rPr>
-          <w:rFonts w:asciiTheme="minorHAnsi" w:hAnsiTheme="minorHAnsi" w:cstheme="minorHAnsi"/>
-        </w:rPr>
-        <w:t xml:space="preserve">Hint: Making your terminal wider and the font smaller can make this output easier to read.  </w:t>
-      </w:r>
-      <w:r>
-        <w:rPr>
-          <w:rFonts w:asciiTheme="minorHAnsi" w:hAnsiTheme="minorHAnsi" w:cstheme="minorHAnsi"/>
-        </w:rPr>
-        <w:t xml:space="preserve">If </w:t>
-      </w:r>
-      <w:r>
-        <w:rPr>
-          <w:rFonts w:asciiTheme="minorHAnsi" w:hAnsiTheme="minorHAnsi" w:cstheme="minorHAnsi"/>
-        </w:rPr>
-        <w:t>the container has not been created</w:t>
-      </w:r>
-      <w:r>
-        <w:rPr>
-          <w:rFonts w:asciiTheme="minorHAnsi" w:hAnsiTheme="minorHAnsi" w:cstheme="minorHAnsi"/>
-        </w:rPr>
-        <w:t xml:space="preserve">, revisit part </w:t>
-      </w:r>
-      <w:proofErr w:type="gramStart"/>
-      <w:r>
-        <w:rPr>
-          <w:rFonts w:asciiTheme="minorHAnsi" w:hAnsiTheme="minorHAnsi" w:cstheme="minorHAnsi"/>
-        </w:rPr>
-        <w:t>a and</w:t>
-      </w:r>
-      <w:proofErr w:type="gramEnd"/>
-      <w:r>
-        <w:rPr>
-          <w:rFonts w:asciiTheme="minorHAnsi" w:hAnsiTheme="minorHAnsi" w:cstheme="minorHAnsi"/>
-        </w:rPr>
-        <w:t xml:space="preserve"> try again.  </w:t>
-      </w:r>
-      <w:r>
-        <w:rPr>
-          <w:rFonts w:asciiTheme="minorHAnsi" w:hAnsiTheme="minorHAnsi" w:cstheme="minorHAnsi"/>
-        </w:rPr>
-        <w:t xml:space="preserve">Give a screenshot of your </w:t>
-      </w:r>
-      <w:r>
-        <w:rPr>
-          <w:rFonts w:ascii="Courier" w:hAnsi="Courier" w:cstheme="minorHAnsi"/>
-        </w:rPr>
-        <w:t xml:space="preserve">docker </w:t>
-      </w:r>
-      <w:proofErr w:type="spellStart"/>
-      <w:r>
-        <w:rPr>
-          <w:rFonts w:ascii="Courier" w:hAnsi="Courier" w:cstheme="minorHAnsi"/>
-        </w:rPr>
-        <w:t>ps</w:t>
-      </w:r>
-      <w:proofErr w:type="spellEnd"/>
-      <w:r>
-        <w:rPr>
-          <w:rFonts w:ascii="Courier" w:hAnsi="Courier" w:cstheme="minorHAnsi"/>
-        </w:rPr>
-        <w:t xml:space="preserve"> -a</w:t>
+      <w:r>
+        <w:rPr>
+          <w:rFonts w:ascii="Courier" w:hAnsi="Courier" w:cstheme="minorHAnsi"/>
+        </w:rPr>
+        <w:t>ps -a</w:t>
       </w:r>
       <w:r>
         <w:rPr>
@@ -10394,13 +9412,7 @@
         <w:rPr>
           <w:rFonts w:asciiTheme="minorHAnsi" w:hAnsiTheme="minorHAnsi" w:cstheme="minorHAnsi"/>
         </w:rPr>
-        <w:t xml:space="preserve">  </w:t>
-      </w:r>
-      <w:r>
-        <w:rPr>
-          <w:rFonts w:asciiTheme="minorHAnsi" w:hAnsiTheme="minorHAnsi" w:cstheme="minorHAnsi"/>
-        </w:rPr>
-        <w:t xml:space="preserve">Give a screenshot of your </w:t>
+        <w:t xml:space="preserve">  Give a screenshot of your </w:t>
       </w:r>
       <w:r>
         <w:rPr>
@@ -10466,21 +9478,7 @@
         <w:rPr>
           <w:rFonts w:ascii="Courier" w:hAnsi="Courier" w:cstheme="minorHAnsi"/>
         </w:rPr>
-        <w:t xml:space="preserve">docker </w:t>
-      </w:r>
-      <w:proofErr w:type="spellStart"/>
-      <w:r>
-        <w:rPr>
-          <w:rFonts w:ascii="Courier" w:hAnsi="Courier" w:cstheme="minorHAnsi"/>
-        </w:rPr>
-        <w:t>ps</w:t>
-      </w:r>
-      <w:proofErr w:type="spellEnd"/>
-      <w:r>
-        <w:rPr>
-          <w:rFonts w:ascii="Courier" w:hAnsi="Courier" w:cstheme="minorHAnsi"/>
-        </w:rPr>
-        <w:t xml:space="preserve"> -a</w:t>
+        <w:t>docker ps -a</w:t>
       </w:r>
       <w:r>
         <w:rPr>
@@ -10699,19 +9697,7 @@
           <w:rFonts w:asciiTheme="minorHAnsi" w:hAnsiTheme="minorHAnsi" w:cstheme="minorHAnsi"/>
         </w:rPr>
         <w:lastRenderedPageBreak/>
-        <w:t xml:space="preserve">This should display the </w:t>
-      </w:r>
-      <w:r>
-        <w:rPr>
-          <w:rFonts w:asciiTheme="minorHAnsi" w:hAnsiTheme="minorHAnsi" w:cstheme="minorHAnsi"/>
-        </w:rPr>
-        <w:t xml:space="preserve">“Apache2 Debian Default Page” that we saw earlier.  </w:t>
-      </w:r>
-      <w:r>
-        <w:rPr>
-          <w:rFonts w:asciiTheme="minorHAnsi" w:hAnsiTheme="minorHAnsi" w:cstheme="minorHAnsi"/>
-        </w:rPr>
-        <w:t>If it does not, revisit questions #15-#18 to be sure you have the container running.  Give a screenshot of part of the Firefox window showing the URL and the top of the “Default Page.”</w:t>
+        <w:t>This should display the “Apache2 Debian Default Page” that we saw earlier.  If it does not, revisit questions #15-#18 to be sure you have the container running.  Give a screenshot of part of the Firefox window showing the URL and the top of the “Default Page.”</w:t>
       </w:r>
     </w:p>
     <w:p>
@@ -10815,33 +9801,7 @@
         <w:rPr>
           <w:rFonts w:asciiTheme="minorHAnsi" w:hAnsiTheme="minorHAnsi" w:cstheme="minorHAnsi"/>
         </w:rPr>
-        <w:t xml:space="preserve">that is running in the container displays the </w:t>
-      </w:r>
-      <w:r>
-        <w:rPr>
-          <w:rFonts w:asciiTheme="minorHAnsi" w:hAnsiTheme="minorHAnsi" w:cstheme="minorHAnsi"/>
-        </w:rPr>
-        <w:t>“Apache2 Debian Default Page</w:t>
-      </w:r>
-      <w:r>
-        <w:rPr>
-          <w:rFonts w:asciiTheme="minorHAnsi" w:hAnsiTheme="minorHAnsi" w:cstheme="minorHAnsi"/>
-        </w:rPr>
-        <w:t xml:space="preserve">” not the home page that you created earlier.  That is because the container is a completely separate </w:t>
-      </w:r>
-      <w:proofErr w:type="gramStart"/>
-      <w:r>
-        <w:rPr>
-          <w:rFonts w:asciiTheme="minorHAnsi" w:hAnsiTheme="minorHAnsi" w:cstheme="minorHAnsi"/>
-        </w:rPr>
-        <w:t>server</w:t>
-      </w:r>
-      <w:proofErr w:type="gramEnd"/>
-      <w:r>
-        <w:rPr>
-          <w:rFonts w:asciiTheme="minorHAnsi" w:hAnsiTheme="minorHAnsi" w:cstheme="minorHAnsi"/>
-        </w:rPr>
-        <w:t xml:space="preserve"> and you haven’t yet created a home page on that server. </w:t>
+        <w:t xml:space="preserve">that is running in the container displays the “Apache2 Debian Default Page” not the home page that you created earlier.  That is because the container is a completely separate server and you haven’t yet created a home page on that server. </w:t>
       </w:r>
       <w:r>
         <w:rPr>
@@ -10885,16 +9845,8 @@
         <w:rPr>
           <w:rFonts w:ascii="Courier" w:hAnsi="Courier" w:cstheme="minorHAnsi"/>
         </w:rPr>
-        <w:t>&lt;name&gt;</w:t>
-      </w:r>
-      <w:proofErr w:type="spellStart"/>
-      <w:r>
-        <w:rPr>
-          <w:rFonts w:ascii="Courier" w:hAnsi="Courier" w:cstheme="minorHAnsi"/>
-        </w:rPr>
-        <w:t>sServer</w:t>
-      </w:r>
-      <w:proofErr w:type="spellEnd"/>
+        <w:t>&lt;name&gt;sServer</w:t>
+      </w:r>
       <w:r>
         <w:rPr>
           <w:rFonts w:asciiTheme="minorHAnsi" w:hAnsiTheme="minorHAnsi" w:cstheme="minorHAnsi"/>
@@ -11150,14 +10102,12 @@
         </w:rPr>
         <w:t xml:space="preserve">your </w:t>
       </w:r>
-      <w:proofErr w:type="spellStart"/>
       <w:r>
         <w:rPr>
           <w:rFonts w:ascii="Courier" w:hAnsi="Courier" w:cstheme="minorHAnsi"/>
         </w:rPr>
         <w:t>Dockerfile</w:t>
       </w:r>
-      <w:proofErr w:type="spellEnd"/>
       <w:r>
         <w:rPr>
           <w:rFonts w:asciiTheme="minorHAnsi" w:hAnsiTheme="minorHAnsi" w:cstheme="minorHAnsi"/>
@@ -11269,14 +10219,7 @@
         <w:rPr>
           <w:rFonts w:asciiTheme="minorHAnsi" w:hAnsiTheme="minorHAnsi" w:cstheme="minorHAnsi"/>
         </w:rPr>
-        <w:t xml:space="preserve"> from the current directory </w:t>
-      </w:r>
-      <w:proofErr w:type="gramStart"/>
-      <w:r>
-        <w:rPr>
-          <w:rFonts w:asciiTheme="minorHAnsi" w:hAnsiTheme="minorHAnsi" w:cstheme="minorHAnsi"/>
-        </w:rPr>
-        <w:t>(</w:t>
+        <w:t xml:space="preserve"> from the current directory (</w:t>
       </w:r>
       <w:r>
         <w:rPr>
@@ -11284,7 +10227,6 @@
         </w:rPr>
         <w:t>./</w:t>
       </w:r>
-      <w:proofErr w:type="gramEnd"/>
       <w:r>
         <w:rPr>
           <w:rFonts w:asciiTheme="minorHAnsi" w:hAnsiTheme="minorHAnsi" w:cstheme="minorHAnsi"/>
@@ -11329,14 +10271,12 @@
         </w:rPr>
         <w:t xml:space="preserve">Use cat to display your modified </w:t>
       </w:r>
-      <w:proofErr w:type="spellStart"/>
       <w:r>
         <w:rPr>
           <w:rFonts w:ascii="Courier" w:hAnsi="Courier" w:cstheme="minorHAnsi"/>
         </w:rPr>
         <w:t>Dockerfile</w:t>
       </w:r>
-      <w:proofErr w:type="spellEnd"/>
       <w:r>
         <w:rPr>
           <w:rFonts w:asciiTheme="minorHAnsi" w:hAnsiTheme="minorHAnsi" w:cstheme="minorHAnsi"/>
@@ -11417,21 +10357,7 @@
         <w:rPr>
           <w:rFonts w:ascii="Courier" w:hAnsi="Courier" w:cstheme="minorHAnsi"/>
         </w:rPr>
-        <w:t>&lt;name&gt;-http-</w:t>
-      </w:r>
-      <w:proofErr w:type="spellStart"/>
-      <w:r>
-        <w:rPr>
-          <w:rFonts w:ascii="Courier" w:hAnsi="Courier" w:cstheme="minorHAnsi"/>
-        </w:rPr>
-        <w:t>img</w:t>
-      </w:r>
-      <w:proofErr w:type="spellEnd"/>
-      <w:r>
-        <w:rPr>
-          <w:rFonts w:ascii="Courier" w:hAnsi="Courier" w:cstheme="minorHAnsi"/>
-        </w:rPr>
-        <w:t xml:space="preserve"> image</w:t>
+        <w:t>&lt;name&gt;-http-img image</w:t>
       </w:r>
       <w:r>
         <w:rPr>
@@ -11486,16 +10412,8 @@
           <w:rFonts w:ascii="Courier" w:hAnsi="Courier" w:cstheme="minorHAnsi"/>
         </w:rPr>
         <w:tab/>
-        <w:t>docker image rm &lt;name&gt;-http-</w:t>
-      </w:r>
-      <w:proofErr w:type="spellStart"/>
-      <w:r>
-        <w:rPr>
-          <w:rFonts w:ascii="Courier" w:hAnsi="Courier" w:cstheme="minorHAnsi"/>
-        </w:rPr>
-        <w:t>img</w:t>
-      </w:r>
-      <w:proofErr w:type="spellEnd"/>
+        <w:t>docker image rm &lt;name&gt;-http-img</w:t>
+      </w:r>
     </w:p>
     <w:p>
       <w:pPr>
@@ -11544,21 +10462,7 @@
         <w:rPr>
           <w:rFonts w:ascii="Courier" w:hAnsi="Courier" w:cstheme="minorHAnsi"/>
         </w:rPr>
-        <w:t xml:space="preserve">docker </w:t>
-      </w:r>
-      <w:proofErr w:type="spellStart"/>
-      <w:r>
-        <w:rPr>
-          <w:rFonts w:ascii="Courier" w:hAnsi="Courier" w:cstheme="minorHAnsi"/>
-        </w:rPr>
-        <w:t>ps</w:t>
-      </w:r>
-      <w:proofErr w:type="spellEnd"/>
-      <w:r>
-        <w:rPr>
-          <w:rFonts w:ascii="Courier" w:hAnsi="Courier" w:cstheme="minorHAnsi"/>
-        </w:rPr>
-        <w:t xml:space="preserve"> -a</w:t>
+        <w:t>docker ps -a</w:t>
       </w:r>
       <w:r>
         <w:rPr>
@@ -11636,14 +10540,12 @@
         </w:rPr>
         <w:t xml:space="preserve">23. Your </w:t>
       </w:r>
-      <w:proofErr w:type="spellStart"/>
       <w:r>
         <w:rPr>
           <w:rFonts w:ascii="Courier" w:hAnsi="Courier" w:cstheme="minorHAnsi"/>
         </w:rPr>
         <w:t>Dockerfile</w:t>
       </w:r>
-      <w:proofErr w:type="spellEnd"/>
       <w:r>
         <w:rPr>
           <w:rFonts w:asciiTheme="minorHAnsi" w:hAnsiTheme="minorHAnsi" w:cstheme="minorHAnsi"/>
@@ -11679,16 +10581,8 @@
         <w:rPr>
           <w:rFonts w:asciiTheme="minorHAnsi" w:hAnsiTheme="minorHAnsi" w:cstheme="minorHAnsi"/>
         </w:rPr>
-        <w:t>Build the new version of the &lt;name&gt;-http-</w:t>
-      </w:r>
-      <w:proofErr w:type="spellStart"/>
-      <w:r>
-        <w:rPr>
-          <w:rFonts w:asciiTheme="minorHAnsi" w:hAnsiTheme="minorHAnsi" w:cstheme="minorHAnsi"/>
-        </w:rPr>
-        <w:t>img</w:t>
-      </w:r>
-      <w:proofErr w:type="spellEnd"/>
+        <w:t>Build the new version of the &lt;name&gt;-http-img</w:t>
+      </w:r>
       <w:r>
         <w:rPr>
           <w:rFonts w:asciiTheme="minorHAnsi" w:hAnsiTheme="minorHAnsi" w:cstheme="minorHAnsi"/>
@@ -12680,15 +11574,27 @@
               </w:rPr>
               <w:t xml:space="preserve">Pause for a specified </w:t>
             </w:r>
-            <w:proofErr w:type="spellStart"/>
             <w:r>
               <w:rPr>
                 <w:rFonts w:asciiTheme="minorHAnsi" w:hAnsiTheme="minorHAnsi" w:cstheme="minorHAnsi"/>
                 <w:color w:val="000000"/>
               </w:rPr>
-              <w:t>amout</w:t>
+              <w:t>amou</w:t>
             </w:r>
-            <w:proofErr w:type="spellEnd"/>
+            <w:r>
+              <w:rPr>
+                <w:rFonts w:asciiTheme="minorHAnsi" w:hAnsiTheme="minorHAnsi" w:cstheme="minorHAnsi"/>
+                <w:color w:val="000000"/>
+              </w:rPr>
+              <w:t>n</w:t>
+            </w:r>
+            <w:r>
+              <w:rPr>
+                <w:rFonts w:asciiTheme="minorHAnsi" w:hAnsiTheme="minorHAnsi" w:cstheme="minorHAnsi"/>
+                <w:color w:val="000000"/>
+              </w:rPr>
+              <w:t>t</w:t>
+            </w:r>
             <w:r>
               <w:rPr>
                 <w:rFonts w:asciiTheme="minorHAnsi" w:hAnsiTheme="minorHAnsi" w:cstheme="minorHAnsi"/>
@@ -12997,7 +11903,6 @@
               </w:rPr>
               <w:t xml:space="preserve">Make a new docker image from a </w:t>
             </w:r>
-            <w:proofErr w:type="spellStart"/>
             <w:r>
               <w:rPr>
                 <w:rFonts w:ascii="Courier" w:hAnsi="Courier" w:cstheme="minorHAnsi"/>
@@ -13005,7 +11910,6 @@
               </w:rPr>
               <w:t>Dockerfile</w:t>
             </w:r>
-            <w:proofErr w:type="spellEnd"/>
             <w:r>
               <w:rPr>
                 <w:rFonts w:asciiTheme="minorHAnsi" w:hAnsiTheme="minorHAnsi" w:cstheme="minorHAnsi"/>
@@ -13305,23 +12209,7 @@
                 <w:rFonts w:asciiTheme="minorHAnsi" w:hAnsiTheme="minorHAnsi" w:cstheme="minorHAnsi"/>
                 <w:color w:val="000000"/>
               </w:rPr>
-              <w:t xml:space="preserve">List </w:t>
-            </w:r>
-            <w:proofErr w:type="gramStart"/>
-            <w:r>
-              <w:rPr>
-                <w:rFonts w:asciiTheme="minorHAnsi" w:hAnsiTheme="minorHAnsi" w:cstheme="minorHAnsi"/>
-                <w:color w:val="000000"/>
-              </w:rPr>
-              <w:t>all of</w:t>
-            </w:r>
-            <w:proofErr w:type="gramEnd"/>
-            <w:r>
-              <w:rPr>
-                <w:rFonts w:asciiTheme="minorHAnsi" w:hAnsiTheme="minorHAnsi" w:cstheme="minorHAnsi"/>
-                <w:color w:val="000000"/>
-              </w:rPr>
-              <w:t xml:space="preserve"> your docker images.</w:t>
+              <w:t>List all of your docker images.</w:t>
             </w:r>
           </w:p>
         </w:tc>
@@ -13468,23 +12356,7 @@
                 <w:rFonts w:asciiTheme="minorHAnsi" w:hAnsiTheme="minorHAnsi" w:cstheme="minorHAnsi"/>
                 <w:color w:val="000000"/>
               </w:rPr>
-              <w:t xml:space="preserve">List </w:t>
-            </w:r>
-            <w:proofErr w:type="gramStart"/>
-            <w:r>
-              <w:rPr>
-                <w:rFonts w:asciiTheme="minorHAnsi" w:hAnsiTheme="minorHAnsi" w:cstheme="minorHAnsi"/>
-                <w:color w:val="000000"/>
-              </w:rPr>
-              <w:t>all of</w:t>
-            </w:r>
-            <w:proofErr w:type="gramEnd"/>
-            <w:r>
-              <w:rPr>
-                <w:rFonts w:asciiTheme="minorHAnsi" w:hAnsiTheme="minorHAnsi" w:cstheme="minorHAnsi"/>
-                <w:color w:val="000000"/>
-              </w:rPr>
-              <w:t xml:space="preserve"> your docker containers.</w:t>
+              <w:t>List all of your docker containers.</w:t>
             </w:r>
           </w:p>
         </w:tc>
@@ -13909,21 +12781,7 @@
         <w:rPr>
           <w:rFonts w:asciiTheme="minorHAnsi" w:hAnsiTheme="minorHAnsi" w:cstheme="minorHAnsi"/>
         </w:rPr>
-        <w:t xml:space="preserve">b. Please comment on any </w:t>
-      </w:r>
-      <w:proofErr w:type="gramStart"/>
-      <w:r>
-        <w:rPr>
-          <w:rFonts w:asciiTheme="minorHAnsi" w:hAnsiTheme="minorHAnsi" w:cstheme="minorHAnsi"/>
-        </w:rPr>
-        <w:t>particular challenges</w:t>
-      </w:r>
-      <w:proofErr w:type="gramEnd"/>
-      <w:r>
-        <w:rPr>
-          <w:rFonts w:asciiTheme="minorHAnsi" w:hAnsiTheme="minorHAnsi" w:cstheme="minorHAnsi"/>
-        </w:rPr>
-        <w:t xml:space="preserve"> you faced in completing this activity.</w:t>
+        <w:t>b. Please comment on any particular challenges you faced in completing this activity.</w:t>
       </w:r>
     </w:p>
     <w:p>
@@ -14089,47 +12947,7 @@
           <w:sz w:val="18"/>
           <w:szCs w:val="18"/>
         </w:rPr>
-        <w:t>Creative Commons Attribution-</w:t>
-      </w:r>
-      <w:proofErr w:type="spellStart"/>
-      <w:r>
-        <w:rPr>
-          <w:rStyle w:val="Hyperlink"/>
-          <w:color w:val="049CCF"/>
-          <w:sz w:val="18"/>
-          <w:szCs w:val="18"/>
-        </w:rPr>
-        <w:t>NonCommercial</w:t>
-      </w:r>
-      <w:proofErr w:type="spellEnd"/>
-      <w:r>
-        <w:rPr>
-          <w:rStyle w:val="Hyperlink"/>
-          <w:color w:val="049CCF"/>
-          <w:sz w:val="18"/>
-          <w:szCs w:val="18"/>
-        </w:rPr>
-        <w:t>-</w:t>
-      </w:r>
-      <w:proofErr w:type="spellStart"/>
-      <w:r>
-        <w:rPr>
-          <w:rStyle w:val="Hyperlink"/>
-          <w:color w:val="049CCF"/>
-          <w:sz w:val="18"/>
-          <w:szCs w:val="18"/>
-        </w:rPr>
-        <w:t>ShareAlike</w:t>
-      </w:r>
-      <w:proofErr w:type="spellEnd"/>
-      <w:r>
-        <w:rPr>
-          <w:rStyle w:val="Hyperlink"/>
-          <w:color w:val="049CCF"/>
-          <w:sz w:val="18"/>
-          <w:szCs w:val="18"/>
-        </w:rPr>
-        <w:t xml:space="preserve"> 4.0 International License</w:t>
+        <w:t>Creative Commons Attribution-NonCommercial-ShareAlike 4.0 International License</w:t>
       </w:r>
     </w:hyperlink>
     <w:r>

</xml_diff>

<commit_message>
Fixed typo in #8 for HW 05
</commit_message>
<xml_diff>
--- a/docs/materials/05-A-Docker.docx
+++ b/docs/materials/05-A-Docker.docx
@@ -2130,19 +2130,7 @@
         <w:rPr>
           <w:rFonts w:asciiTheme="minorHAnsi" w:hAnsiTheme="minorHAnsi" w:cstheme="minorHAnsi"/>
         </w:rPr>
-        <w:t xml:space="preserve">Take a screenshot of your browser window </w:t>
-      </w:r>
-      <w:r>
-        <w:rPr>
-          <w:rFonts w:asciiTheme="minorHAnsi" w:hAnsiTheme="minorHAnsi" w:cstheme="minorHAnsi"/>
-        </w:rPr>
-        <w:t xml:space="preserve">showing the URL and </w:t>
-      </w:r>
-      <w:r>
-        <w:rPr>
-          <w:rFonts w:asciiTheme="minorHAnsi" w:hAnsiTheme="minorHAnsi" w:cstheme="minorHAnsi"/>
-        </w:rPr>
-        <w:t>displaying this page and paste it here.</w:t>
+        <w:t>Take a screenshot of your browser window showing the URL and displaying this page and paste it here.</w:t>
       </w:r>
     </w:p>
     <w:p>
@@ -2375,19 +2363,7 @@
         <w:rPr>
           <w:rFonts w:ascii="Courier" w:hAnsi="Courier" w:cstheme="minorHAnsi"/>
         </w:rPr>
-        <w:t>http://loca</w:t>
-      </w:r>
-      <w:r>
-        <w:rPr>
-          <w:rFonts w:ascii="Courier" w:hAnsi="Courier" w:cstheme="minorHAnsi"/>
-        </w:rPr>
-        <w:t>l</w:t>
-      </w:r>
-      <w:r>
-        <w:rPr>
-          <w:rFonts w:ascii="Courier" w:hAnsi="Courier" w:cstheme="minorHAnsi"/>
-        </w:rPr>
-        <w:t>host</w:t>
+        <w:t>http://localhost</w:t>
       </w:r>
       <w:r>
         <w:rPr>
@@ -3670,7 +3646,7 @@
         <w:rPr>
           <w:rFonts w:ascii="Courier" w:hAnsi="Courier" w:cstheme="minorHAnsi"/>
         </w:rPr>
-        <w:t>usernmod</w:t>
+        <w:t>usermod</w:t>
       </w:r>
       <w:proofErr w:type="spellEnd"/>
       <w:r>
@@ -8320,55 +8296,7 @@
         <w:rPr>
           <w:rFonts w:asciiTheme="minorHAnsi" w:hAnsiTheme="minorHAnsi" w:cstheme="minorHAnsi"/>
         </w:rPr>
-        <w:t>Thus, we</w:t>
-      </w:r>
-      <w:r>
-        <w:rPr>
-          <w:rFonts w:asciiTheme="minorHAnsi" w:hAnsiTheme="minorHAnsi" w:cstheme="minorHAnsi"/>
-        </w:rPr>
-        <w:t xml:space="preserve"> do not have to start from scratch.  </w:t>
-      </w:r>
-      <w:r>
-        <w:rPr>
-          <w:rFonts w:asciiTheme="minorHAnsi" w:hAnsiTheme="minorHAnsi" w:cstheme="minorHAnsi"/>
-        </w:rPr>
-        <w:t>Instead, we can</w:t>
-      </w:r>
-      <w:r>
-        <w:rPr>
-          <w:rFonts w:asciiTheme="minorHAnsi" w:hAnsiTheme="minorHAnsi" w:cstheme="minorHAnsi"/>
-        </w:rPr>
-        <w:t xml:space="preserve"> pick a base image that has most of what </w:t>
-      </w:r>
-      <w:r>
-        <w:rPr>
-          <w:rFonts w:asciiTheme="minorHAnsi" w:hAnsiTheme="minorHAnsi" w:cstheme="minorHAnsi"/>
-        </w:rPr>
-        <w:t>we</w:t>
-      </w:r>
-      <w:r>
-        <w:rPr>
-          <w:rFonts w:asciiTheme="minorHAnsi" w:hAnsiTheme="minorHAnsi" w:cstheme="minorHAnsi"/>
-        </w:rPr>
-        <w:t xml:space="preserve"> want and then </w:t>
-      </w:r>
-      <w:r>
-        <w:rPr>
-          <w:rFonts w:asciiTheme="minorHAnsi" w:hAnsiTheme="minorHAnsi" w:cstheme="minorHAnsi"/>
-        </w:rPr>
-        <w:t xml:space="preserve">just </w:t>
-      </w:r>
-      <w:r>
-        <w:rPr>
-          <w:rFonts w:asciiTheme="minorHAnsi" w:hAnsiTheme="minorHAnsi" w:cstheme="minorHAnsi"/>
-        </w:rPr>
-        <w:t>add</w:t>
-      </w:r>
-      <w:r>
-        <w:rPr>
-          <w:rFonts w:asciiTheme="minorHAnsi" w:hAnsiTheme="minorHAnsi" w:cstheme="minorHAnsi"/>
-        </w:rPr>
-        <w:t xml:space="preserve"> our </w:t>
+        <w:t xml:space="preserve">Thus, we do not have to start from scratch.  Instead, we can pick a base image that has most of what we want and then just add our </w:t>
       </w:r>
       <w:proofErr w:type="spellStart"/>
       <w:r>
@@ -10847,19 +10775,7 @@
         <w:rPr>
           <w:rFonts w:asciiTheme="minorHAnsi" w:hAnsiTheme="minorHAnsi" w:cstheme="minorHAnsi"/>
         </w:rPr>
-        <w:t xml:space="preserve">connect to </w:t>
-      </w:r>
-      <w:r>
-        <w:rPr>
-          <w:rFonts w:asciiTheme="minorHAnsi" w:hAnsiTheme="minorHAnsi" w:cstheme="minorHAnsi"/>
-        </w:rPr>
-        <w:t>the Apache HTTP Server that is running on the machine inside the Docker container</w:t>
-      </w:r>
-      <w:r>
-        <w:rPr>
-          <w:rFonts w:asciiTheme="minorHAnsi" w:hAnsiTheme="minorHAnsi" w:cstheme="minorHAnsi"/>
-        </w:rPr>
-        <w:t xml:space="preserve"> </w:t>
+        <w:t xml:space="preserve">connect to the Apache HTTP Server that is running on the machine inside the Docker container </w:t>
       </w:r>
       <w:r>
         <w:rPr>
@@ -10936,13 +10852,7 @@
         <w:rPr>
           <w:rFonts w:ascii="Courier" w:hAnsi="Courier" w:cstheme="minorHAnsi"/>
         </w:rPr>
-        <w:t xml:space="preserve">docker inspect </w:t>
-      </w:r>
-      <w:r>
-        <w:rPr>
-          <w:rFonts w:ascii="Courier" w:hAnsi="Courier" w:cstheme="minorHAnsi"/>
-        </w:rPr>
-        <w:t>&lt;</w:t>
+        <w:t>docker inspect &lt;</w:t>
       </w:r>
       <w:r>
         <w:rPr>
@@ -10954,13 +10864,7 @@
         <w:rPr>
           <w:rFonts w:ascii="Courier" w:hAnsi="Courier" w:cstheme="minorHAnsi"/>
         </w:rPr>
-        <w:t>name&gt;</w:t>
-      </w:r>
-      <w:r>
-        <w:rPr>
-          <w:rFonts w:ascii="Courier" w:hAnsi="Courier" w:cstheme="minorHAnsi"/>
-        </w:rPr>
-        <w:t xml:space="preserve"> | grep </w:t>
+        <w:t xml:space="preserve">name&gt; | grep </w:t>
       </w:r>
       <w:proofErr w:type="spellStart"/>
       <w:r>
@@ -11087,13 +10991,7 @@
         <w:rPr>
           <w:rFonts w:asciiTheme="minorHAnsi" w:hAnsiTheme="minorHAnsi" w:cstheme="minorHAnsi"/>
         </w:rPr>
-        <w:t xml:space="preserve">we need. </w:t>
-      </w:r>
-      <w:r>
-        <w:rPr>
-          <w:rFonts w:asciiTheme="minorHAnsi" w:hAnsiTheme="minorHAnsi" w:cstheme="minorHAnsi"/>
-        </w:rPr>
-        <w:t>Note</w:t>
+        <w:t>we need. Note</w:t>
       </w:r>
       <w:r>
         <w:rPr>
@@ -11105,19 +11003,7 @@
         <w:rPr>
           <w:rFonts w:asciiTheme="minorHAnsi" w:hAnsiTheme="minorHAnsi" w:cstheme="minorHAnsi"/>
         </w:rPr>
-        <w:t xml:space="preserve">the final number (3 </w:t>
-      </w:r>
-      <w:r>
-        <w:rPr>
-          <w:rFonts w:asciiTheme="minorHAnsi" w:hAnsiTheme="minorHAnsi" w:cstheme="minorHAnsi"/>
-        </w:rPr>
-        <w:t xml:space="preserve">in the IP Address </w:t>
-      </w:r>
-      <w:r>
-        <w:rPr>
-          <w:rFonts w:asciiTheme="minorHAnsi" w:hAnsiTheme="minorHAnsi" w:cstheme="minorHAnsi"/>
-        </w:rPr>
-        <w:t>above)</w:t>
+        <w:t>the final number (3 in the IP Address above)</w:t>
       </w:r>
       <w:r>
         <w:rPr>
@@ -11772,19 +11658,11 @@
         </w:rPr>
         <w:t xml:space="preserve">Cool! </w:t>
       </w:r>
-      <w:proofErr w:type="gramStart"/>
-      <w:r>
-        <w:rPr>
-          <w:rFonts w:ascii="Courier" w:hAnsi="Courier" w:cstheme="minorHAnsi"/>
-        </w:rPr>
-        <w:t>This</w:t>
-      </w:r>
-      <w:proofErr w:type="gramEnd"/>
-      <w:r>
-        <w:rPr>
-          <w:rFonts w:ascii="Courier" w:hAnsi="Courier" w:cstheme="minorHAnsi"/>
-        </w:rPr>
-        <w:t xml:space="preserve"> is </w:t>
+      <w:r>
+        <w:rPr>
+          <w:rFonts w:ascii="Courier" w:hAnsi="Courier" w:cstheme="minorHAnsi"/>
+        </w:rPr>
+        <w:t xml:space="preserve">This is </w:t>
       </w:r>
       <w:r>
         <w:rPr>

</xml_diff>